<commit_message>
Added documantation for TCP
</commit_message>
<xml_diff>
--- a/Word documents/הסבר הקלטות.docx
+++ b/Word documents/הסבר הקלטות.docx
@@ -17,12 +17,20 @@
           <w:u w:val="single"/>
           <w:rtl/>
         </w:rPr>
-        <w:t xml:space="preserve">הסבר הקלטות </w:t>
-      </w:r>
-      <w:r>
-        <w:rPr>
-          <w:rFonts w:asciiTheme="minorBidi" w:hAnsiTheme="minorBidi"/>
+        <w:t xml:space="preserve">הסבר </w:t>
+      </w:r>
+      <w:r>
+        <w:rPr>
+          <w:rFonts w:asciiTheme="minorBidi" w:hAnsiTheme="minorBidi" w:hint="cs"/>
           <w:u w:val="single"/>
+          <w:rtl/>
+        </w:rPr>
+        <w:t xml:space="preserve">אופן פעולת </w:t>
+      </w:r>
+      <w:r>
+        <w:rPr>
+          <w:rFonts w:asciiTheme="minorBidi" w:hAnsiTheme="minorBidi"/>
+          <w:u w:val="single"/>
         </w:rPr>
         <w:t>RUDP</w:t>
       </w:r>
@@ -52,6 +60,21 @@
       </w:r>
       <w:r>
         <w:rPr>
+          <w:rFonts w:asciiTheme="minorBidi" w:hAnsiTheme="minorBidi" w:hint="cs"/>
+          <w:rtl/>
+          <w:lang w:val="en-US"/>
+        </w:rPr>
+        <w:t xml:space="preserve"> ונסביר את אופן הפעולה הכללי של פרוטוקול </w:t>
+      </w:r>
+      <w:r>
+        <w:rPr>
+          <w:rFonts w:asciiTheme="minorBidi" w:hAnsiTheme="minorBidi" w:hint="cs"/>
+          <w:lang w:val="en-US"/>
+        </w:rPr>
+        <w:t>RUDP</w:t>
+      </w:r>
+      <w:r>
+        <w:rPr>
           <w:rFonts w:asciiTheme="minorBidi" w:hAnsiTheme="minorBidi"/>
           <w:rtl/>
           <w:lang w:val="en-US"/>
@@ -66,6 +89,7 @@
         </w:rPr>
         <w:t xml:space="preserve">באמצעות תוכנות </w:t>
       </w:r>
+      <w:proofErr w:type="spellStart"/>
       <w:r>
         <w:rPr>
           <w:rFonts w:asciiTheme="minorBidi" w:hAnsiTheme="minorBidi"/>
@@ -73,6 +97,7 @@
         </w:rPr>
         <w:t>rudp_sender_test</w:t>
       </w:r>
+      <w:proofErr w:type="spellEnd"/>
       <w:r>
         <w:rPr>
           <w:rFonts w:asciiTheme="minorBidi" w:hAnsiTheme="minorBidi"/>
@@ -81,6 +106,7 @@
         </w:rPr>
         <w:t xml:space="preserve"> ו-</w:t>
       </w:r>
+      <w:proofErr w:type="spellStart"/>
       <w:r>
         <w:rPr>
           <w:rFonts w:asciiTheme="minorBidi" w:hAnsiTheme="minorBidi"/>
@@ -88,6 +114,7 @@
         </w:rPr>
         <w:t>rudp_receiver_test</w:t>
       </w:r>
+      <w:proofErr w:type="spellEnd"/>
       <w:r>
         <w:rPr>
           <w:rFonts w:asciiTheme="minorBidi" w:hAnsiTheme="minorBidi"/>
@@ -142,6 +169,7 @@
         </w:rPr>
         <w:t xml:space="preserve"> של 10% בעזרת </w:t>
       </w:r>
+      <w:proofErr w:type="spellStart"/>
       <w:r>
         <w:rPr>
           <w:rFonts w:asciiTheme="minorBidi" w:hAnsiTheme="minorBidi"/>
@@ -149,6 +177,7 @@
         </w:rPr>
         <w:t>tc</w:t>
       </w:r>
+      <w:proofErr w:type="spellEnd"/>
       <w:r>
         <w:rPr>
           <w:rFonts w:asciiTheme="minorBidi" w:hAnsiTheme="minorBidi"/>
@@ -228,7 +257,7 @@
                     <pic:cNvPicPr/>
                   </pic:nvPicPr>
                   <pic:blipFill>
-                    <a:blip r:embed="rId4"/>
+                    <a:blip r:embed="rId5"/>
                     <a:stretch>
                       <a:fillRect/>
                     </a:stretch>
@@ -345,7 +374,7 @@
                     <pic:cNvPicPr/>
                   </pic:nvPicPr>
                   <pic:blipFill>
-                    <a:blip r:embed="rId5"/>
+                    <a:blip r:embed="rId6"/>
                     <a:stretch>
                       <a:fillRect/>
                     </a:stretch>
@@ -386,7 +415,7 @@
                     <pic:cNvPicPr/>
                   </pic:nvPicPr>
                   <pic:blipFill>
-                    <a:blip r:embed="rId6"/>
+                    <a:blip r:embed="rId7"/>
                     <a:stretch>
                       <a:fillRect/>
                     </a:stretch>
@@ -601,6 +630,21 @@
           <w:rtl/>
           <w:lang w:val="en-US"/>
         </w:rPr>
+        <w:t xml:space="preserve"> של ה-</w:t>
+      </w:r>
+      <w:r>
+        <w:rPr>
+          <w:rFonts w:asciiTheme="minorBidi" w:hAnsiTheme="minorBidi"/>
+          <w:lang w:val="en-US"/>
+        </w:rPr>
+        <w:t>flags</w:t>
+      </w:r>
+      <w:r>
+        <w:rPr>
+          <w:rFonts w:asciiTheme="minorBidi" w:hAnsiTheme="minorBidi"/>
+          <w:rtl/>
+          <w:lang w:val="en-US"/>
+        </w:rPr>
         <w:t xml:space="preserve"> </w:t>
       </w:r>
       <w:r>
@@ -609,29 +653,6 @@
           <w:rtl/>
           <w:lang w:val="en-US"/>
         </w:rPr>
-        <w:t>של ה-</w:t>
-      </w:r>
-      <w:r>
-        <w:rPr>
-          <w:rFonts w:asciiTheme="minorBidi" w:hAnsiTheme="minorBidi"/>
-          <w:lang w:val="en-US"/>
-        </w:rPr>
-        <w:t>flags</w:t>
-      </w:r>
-      <w:r>
-        <w:rPr>
-          <w:rFonts w:asciiTheme="minorBidi" w:hAnsiTheme="minorBidi"/>
-          <w:rtl/>
-          <w:lang w:val="en-US"/>
-        </w:rPr>
-        <w:t xml:space="preserve"> </w:t>
-      </w:r>
-      <w:r>
-        <w:rPr>
-          <w:rFonts w:asciiTheme="minorBidi" w:hAnsiTheme="minorBidi"/>
-          <w:rtl/>
-          <w:lang w:val="en-US"/>
-        </w:rPr>
         <w:t>03 ב</w:t>
       </w:r>
       <w:r>
@@ -701,7 +722,7 @@
       <w:pPr>
         <w:bidi/>
         <w:rPr>
-          <w:rFonts w:asciiTheme="minorBidi" w:hAnsiTheme="minorBidi" w:hint="cs"/>
+          <w:rFonts w:asciiTheme="minorBidi" w:hAnsiTheme="minorBidi"/>
           <w:rtl/>
           <w:lang w:val="en-US"/>
         </w:rPr>
@@ -752,13 +773,15 @@
         </w:rPr>
         <w:t>) ו-</w:t>
       </w:r>
-      <w:r>
-        <w:rPr>
-          <w:rFonts w:asciiTheme="minorBidi" w:hAnsiTheme="minorBidi"/>
-          <w:lang w:val="en-US"/>
-        </w:rPr>
-        <w:t>segment_number</w:t>
-      </w:r>
+      <w:proofErr w:type="spellStart"/>
+      <w:r>
+        <w:rPr>
+          <w:rFonts w:asciiTheme="minorBidi" w:hAnsiTheme="minorBidi"/>
+          <w:lang w:val="en-US"/>
+        </w:rPr>
+        <w:t>segment_num</w:t>
+      </w:r>
+      <w:proofErr w:type="spellEnd"/>
       <w:r>
         <w:rPr>
           <w:rFonts w:asciiTheme="minorBidi" w:hAnsiTheme="minorBidi" w:hint="cs"/>
@@ -816,7 +839,7 @@
                     <pic:cNvPicPr/>
                   </pic:nvPicPr>
                   <pic:blipFill>
-                    <a:blip r:embed="rId7"/>
+                    <a:blip r:embed="rId8"/>
                     <a:stretch>
                       <a:fillRect/>
                     </a:stretch>
@@ -854,6 +877,7 @@
         </w:rPr>
         <w:t xml:space="preserve">ניתן לראות שבשדה </w:t>
       </w:r>
+      <w:proofErr w:type="spellStart"/>
       <w:r>
         <w:rPr>
           <w:rFonts w:asciiTheme="minorBidi" w:hAnsiTheme="minorBidi"/>
@@ -861,6 +885,7 @@
         </w:rPr>
         <w:t>len</w:t>
       </w:r>
+      <w:proofErr w:type="spellEnd"/>
       <w:r>
         <w:rPr>
           <w:rFonts w:asciiTheme="minorBidi" w:hAnsiTheme="minorBidi"/>
@@ -959,7 +984,38 @@
           <w:rtl/>
           <w:lang w:val="en-US"/>
         </w:rPr>
-        <w:t xml:space="preserve"> הוא 0, ה-</w:t>
+        <w:t xml:space="preserve"> הוא </w:t>
+      </w:r>
+      <w:r>
+        <w:rPr>
+          <w:rFonts w:asciiTheme="minorBidi" w:hAnsiTheme="minorBidi" w:hint="cs"/>
+          <w:rtl/>
+          <w:lang w:val="en-US"/>
+        </w:rPr>
+        <w:t xml:space="preserve">8 מכיוון שזה הערך של </w:t>
+      </w:r>
+      <w:r>
+        <w:rPr>
+          <w:rFonts w:asciiTheme="minorBidi" w:hAnsiTheme="minorBidi"/>
+          <w:lang w:val="en-US"/>
+        </w:rPr>
+        <w:t>flag MOR</w:t>
+      </w:r>
+      <w:r>
+        <w:rPr>
+          <w:rFonts w:asciiTheme="minorBidi" w:hAnsiTheme="minorBidi" w:hint="cs"/>
+          <w:rtl/>
+          <w:lang w:val="en-US"/>
+        </w:rPr>
+        <w:t xml:space="preserve"> שמסמן שזה אינו הסגמנט האחרון בהודעה</w:t>
+      </w:r>
+      <w:r>
+        <w:rPr>
+          <w:rFonts w:asciiTheme="minorBidi" w:hAnsiTheme="minorBidi" w:hint="cs"/>
+          <w:rtl/>
+          <w:lang w:val="en-US"/>
+        </w:rPr>
+        <w:t>, ה-</w:t>
       </w:r>
       <w:r>
         <w:rPr>
@@ -976,13 +1032,15 @@
         </w:rPr>
         <w:t xml:space="preserve"> הוא איזשהו מספר שתלוי בכל ההודעה, ו-</w:t>
       </w:r>
-      <w:r>
-        <w:rPr>
-          <w:rFonts w:asciiTheme="minorBidi" w:hAnsiTheme="minorBidi"/>
-          <w:lang w:val="en-US"/>
-        </w:rPr>
-        <w:t>segment_number</w:t>
-      </w:r>
+      <w:proofErr w:type="spellStart"/>
+      <w:r>
+        <w:rPr>
+          <w:rFonts w:asciiTheme="minorBidi" w:hAnsiTheme="minorBidi"/>
+          <w:lang w:val="en-US"/>
+        </w:rPr>
+        <w:t>segment_num</w:t>
+      </w:r>
+      <w:proofErr w:type="spellEnd"/>
       <w:r>
         <w:rPr>
           <w:rFonts w:asciiTheme="minorBidi" w:hAnsiTheme="minorBidi" w:hint="cs"/>
@@ -1021,7 +1079,7 @@
                     <pic:cNvPicPr/>
                   </pic:nvPicPr>
                   <pic:blipFill>
-                    <a:blip r:embed="rId8"/>
+                    <a:blip r:embed="rId9"/>
                     <a:stretch>
                       <a:fillRect/>
                     </a:stretch>
@@ -1160,7 +1218,7 @@
                     <pic:cNvPicPr/>
                   </pic:nvPicPr>
                   <pic:blipFill>
-                    <a:blip r:embed="rId9"/>
+                    <a:blip r:embed="rId10"/>
                     <a:stretch>
                       <a:fillRect/>
                     </a:stretch>
@@ -1196,6 +1254,7 @@
           <w:rtl/>
           <w:lang w:val="en-US"/>
         </w:rPr>
+        <w:lastRenderedPageBreak/>
         <w:t xml:space="preserve">ניתן לראות שהיא דומה להודעת </w:t>
       </w:r>
       <w:r>
@@ -1251,13 +1310,15 @@
         </w:rPr>
         <w:t xml:space="preserve">), שדה </w:t>
       </w:r>
-      <w:r>
-        <w:rPr>
-          <w:rFonts w:asciiTheme="minorBidi" w:hAnsiTheme="minorBidi"/>
-          <w:lang w:val="en-US"/>
-        </w:rPr>
-        <w:t>segment_number</w:t>
-      </w:r>
+      <w:proofErr w:type="spellStart"/>
+      <w:r>
+        <w:rPr>
+          <w:rFonts w:asciiTheme="minorBidi" w:hAnsiTheme="minorBidi"/>
+          <w:lang w:val="en-US"/>
+        </w:rPr>
+        <w:t>segment_num</w:t>
+      </w:r>
+      <w:proofErr w:type="spellEnd"/>
       <w:r>
         <w:rPr>
           <w:rFonts w:asciiTheme="minorBidi" w:hAnsiTheme="minorBidi" w:hint="cs"/>
@@ -1286,18 +1347,17 @@
       <w:pPr>
         <w:bidi/>
         <w:rPr>
-          <w:rFonts w:asciiTheme="minorBidi" w:hAnsiTheme="minorBidi" w:hint="cs"/>
-          <w:rtl/>
-          <w:lang w:val="en-US"/>
-        </w:rPr>
-      </w:pPr>
-      <w:r>
-        <w:rPr>
-          <w:rFonts w:asciiTheme="minorBidi" w:hAnsiTheme="minorBidi" w:hint="cs"/>
-          <w:rtl/>
-          <w:lang w:val="en-US"/>
-        </w:rPr>
-        <w:lastRenderedPageBreak/>
+          <w:rFonts w:asciiTheme="minorBidi" w:hAnsiTheme="minorBidi"/>
+          <w:rtl/>
+          <w:lang w:val="en-US"/>
+        </w:rPr>
+      </w:pPr>
+      <w:r>
+        <w:rPr>
+          <w:rFonts w:asciiTheme="minorBidi" w:hAnsiTheme="minorBidi" w:hint="cs"/>
+          <w:rtl/>
+          <w:lang w:val="en-US"/>
+        </w:rPr>
         <w:t xml:space="preserve">לאחר </w:t>
       </w:r>
       <w:r>
@@ -1347,7 +1407,7 @@
           <w:rtl/>
           <w:lang w:val="en-US"/>
         </w:rPr>
-        <w:t>4 פעמיים, ניתן להסיק שזאת מכיוון שבשלושת הפעמים הראשונות נאבד ה-</w:t>
+        <w:t>4 פעמים, ניתן להסיק שזאת מכיוון שבשלושת הפעמים הראשונות נאבד ה-</w:t>
       </w:r>
       <w:r>
         <w:rPr>
@@ -1402,7 +1462,7 @@
                     <pic:cNvPicPr/>
                   </pic:nvPicPr>
                   <pic:blipFill>
-                    <a:blip r:embed="rId10"/>
+                    <a:blip r:embed="rId11"/>
                     <a:stretch>
                       <a:fillRect/>
                     </a:stretch>
@@ -1502,13 +1562,15 @@
         </w:rPr>
         <w:t xml:space="preserve">) מכילים </w:t>
       </w:r>
-      <w:r>
-        <w:rPr>
-          <w:rFonts w:asciiTheme="minorBidi" w:hAnsiTheme="minorBidi"/>
-          <w:lang w:val="en-US"/>
-        </w:rPr>
-        <w:t>segment_number</w:t>
-      </w:r>
+      <w:proofErr w:type="spellStart"/>
+      <w:r>
+        <w:rPr>
+          <w:rFonts w:asciiTheme="minorBidi" w:hAnsiTheme="minorBidi"/>
+          <w:lang w:val="en-US"/>
+        </w:rPr>
+        <w:t>segment_num</w:t>
+      </w:r>
+      <w:proofErr w:type="spellEnd"/>
       <w:r>
         <w:rPr>
           <w:rFonts w:asciiTheme="minorBidi" w:hAnsiTheme="minorBidi" w:hint="cs"/>
@@ -1596,7 +1658,7 @@
                     <pic:cNvPicPr/>
                   </pic:nvPicPr>
                   <pic:blipFill>
-                    <a:blip r:embed="rId11"/>
+                    <a:blip r:embed="rId12"/>
                     <a:stretch>
                       <a:fillRect/>
                     </a:stretch>
@@ -1735,7 +1797,7 @@
                     <pic:cNvPicPr/>
                   </pic:nvPicPr>
                   <pic:blipFill>
-                    <a:blip r:embed="rId12"/>
+                    <a:blip r:embed="rId13"/>
                     <a:stretch>
                       <a:fillRect/>
                     </a:stretch>
@@ -1788,6 +1850,7 @@
         </w:rPr>
         <w:t xml:space="preserve"> הראשון ה-</w:t>
       </w:r>
+      <w:proofErr w:type="spellStart"/>
       <w:r>
         <w:rPr>
           <w:rFonts w:asciiTheme="minorBidi" w:hAnsiTheme="minorBidi"/>
@@ -1795,6 +1858,7 @@
         </w:rPr>
         <w:t>len</w:t>
       </w:r>
+      <w:proofErr w:type="spellEnd"/>
       <w:r>
         <w:rPr>
           <w:rFonts w:asciiTheme="minorBidi" w:hAnsiTheme="minorBidi" w:hint="cs"/>
@@ -1841,13 +1905,15 @@
         </w:rPr>
         <w:t xml:space="preserve"> שלה ב-</w:t>
       </w:r>
-      <w:r>
-        <w:rPr>
-          <w:rFonts w:asciiTheme="minorBidi" w:hAnsiTheme="minorBidi"/>
-          <w:lang w:val="en-US"/>
-        </w:rPr>
-        <w:t>segment_number</w:t>
-      </w:r>
+      <w:proofErr w:type="spellStart"/>
+      <w:r>
+        <w:rPr>
+          <w:rFonts w:asciiTheme="minorBidi" w:hAnsiTheme="minorBidi"/>
+          <w:lang w:val="en-US"/>
+        </w:rPr>
+        <w:t>segment_num</w:t>
+      </w:r>
+      <w:proofErr w:type="spellEnd"/>
       <w:r>
         <w:rPr>
           <w:rFonts w:asciiTheme="minorBidi" w:hAnsiTheme="minorBidi" w:hint="cs"/>
@@ -1941,7 +2007,7 @@
                     <pic:cNvPicPr/>
                   </pic:nvPicPr>
                   <pic:blipFill>
-                    <a:blip r:embed="rId13"/>
+                    <a:blip r:embed="rId14"/>
                     <a:stretch>
                       <a:fillRect/>
                     </a:stretch>
@@ -1987,7 +2053,7 @@
                     <pic:cNvPicPr/>
                   </pic:nvPicPr>
                   <pic:blipFill>
-                    <a:blip r:embed="rId14"/>
+                    <a:blip r:embed="rId15"/>
                     <a:stretch>
                       <a:fillRect/>
                     </a:stretch>
@@ -2208,7 +2274,7 @@
                     <pic:cNvPicPr/>
                   </pic:nvPicPr>
                   <pic:blipFill>
-                    <a:blip r:embed="rId15"/>
+                    <a:blip r:embed="rId16"/>
                     <a:stretch>
                       <a:fillRect/>
                     </a:stretch>
@@ -2378,19 +2444,18 @@
       <w:pPr>
         <w:bidi/>
         <w:rPr>
-          <w:rFonts w:hint="cs"/>
-          <w:noProof/>
-          <w:rtl/>
-          <w:lang w:val="en-US"/>
-        </w:rPr>
-      </w:pPr>
-      <w:r>
-        <w:rPr>
-          <w:rFonts w:hint="cs"/>
-          <w:noProof/>
-          <w:rtl/>
-          <w:lang w:val="en-US"/>
-        </w:rPr>
+          <w:noProof/>
+          <w:lang w:val="en-US"/>
+        </w:rPr>
+      </w:pPr>
+      <w:r>
+        <w:rPr>
+          <w:rFonts w:hint="cs"/>
+          <w:noProof/>
+          <w:rtl/>
+          <w:lang w:val="en-US"/>
+        </w:rPr>
+        <w:lastRenderedPageBreak/>
         <w:t>לאחר מכן נתנו ל-</w:t>
       </w:r>
       <w:r>
@@ -2425,6 +2490,2645 @@
         </w:rPr>
         <w:t xml:space="preserve"> שגרמה לו לסגור את את התקשורת ושתי התוכנות דיווחו על סגירה.</w:t>
       </w:r>
+    </w:p>
+    <w:p>
+      <w:pPr>
+        <w:bidi/>
+        <w:rPr>
+          <w:noProof/>
+          <w:lang w:val="en-US"/>
+        </w:rPr>
+      </w:pPr>
+    </w:p>
+    <w:p>
+      <w:pPr>
+        <w:bidi/>
+        <w:rPr>
+          <w:b/>
+          <w:bCs/>
+          <w:noProof/>
+          <w:rtl/>
+          <w:lang w:val="en-US"/>
+        </w:rPr>
+      </w:pPr>
+      <w:r>
+        <w:rPr>
+          <w:rFonts w:hint="cs"/>
+          <w:b/>
+          <w:bCs/>
+          <w:noProof/>
+          <w:rtl/>
+          <w:lang w:val="en-US"/>
+        </w:rPr>
+        <w:t xml:space="preserve">הסבר הקלטות </w:t>
+      </w:r>
+      <w:r>
+        <w:rPr>
+          <w:rFonts w:hint="cs"/>
+          <w:b/>
+          <w:bCs/>
+          <w:noProof/>
+          <w:lang w:val="en-US"/>
+        </w:rPr>
+        <w:t>TCP</w:t>
+      </w:r>
+      <w:r>
+        <w:rPr>
+          <w:rFonts w:hint="cs"/>
+          <w:b/>
+          <w:bCs/>
+          <w:noProof/>
+          <w:rtl/>
+          <w:lang w:val="en-US"/>
+        </w:rPr>
+        <w:t>:</w:t>
+      </w:r>
+    </w:p>
+    <w:p>
+      <w:pPr>
+        <w:bidi/>
+        <w:rPr>
+          <w:noProof/>
+          <w:rtl/>
+          <w:lang w:val="en-US"/>
+        </w:rPr>
+      </w:pPr>
+      <w:r>
+        <w:rPr>
+          <w:rFonts w:hint="cs"/>
+          <w:noProof/>
+          <w:rtl/>
+          <w:lang w:val="en-US"/>
+        </w:rPr>
+        <w:t>ראשית נראה את הפעילות התקינה של התוכנה:</w:t>
+      </w:r>
+    </w:p>
+    <w:p>
+      <w:pPr>
+        <w:bidi/>
+        <w:rPr>
+          <w:noProof/>
+          <w:rtl/>
+          <w:lang w:val="en-US"/>
+        </w:rPr>
+      </w:pPr>
+      <w:r>
+        <w:rPr>
+          <w:rFonts w:hint="cs"/>
+          <w:noProof/>
+          <w:rtl/>
+          <w:lang w:val="en-US"/>
+        </w:rPr>
+        <w:t>נפעיל את ה-</w:t>
+      </w:r>
+      <w:r>
+        <w:rPr>
+          <w:rFonts w:hint="cs"/>
+          <w:noProof/>
+          <w:lang w:val="en-US"/>
+        </w:rPr>
+        <w:t>T</w:t>
+      </w:r>
+      <w:r>
+        <w:rPr>
+          <w:noProof/>
+          <w:lang w:val="en-US"/>
+        </w:rPr>
+        <w:t>CP_Receiver</w:t>
+      </w:r>
+      <w:r>
+        <w:rPr>
+          <w:rFonts w:hint="cs"/>
+          <w:noProof/>
+          <w:rtl/>
+          <w:lang w:val="en-US"/>
+        </w:rPr>
+        <w:t xml:space="preserve"> להאזנה בפורט 4000 בשימוש באלגוריתם </w:t>
+      </w:r>
+      <w:r>
+        <w:rPr>
+          <w:noProof/>
+          <w:lang w:val="en-US"/>
+        </w:rPr>
+        <w:t>reno</w:t>
+      </w:r>
+      <w:r>
+        <w:rPr>
+          <w:rFonts w:hint="cs"/>
+          <w:noProof/>
+          <w:rtl/>
+          <w:lang w:val="en-US"/>
+        </w:rPr>
+        <w:t>.</w:t>
+      </w:r>
+    </w:p>
+    <w:p>
+      <w:pPr>
+        <w:bidi/>
+        <w:rPr>
+          <w:noProof/>
+          <w:rtl/>
+          <w:lang w:val="en-US"/>
+        </w:rPr>
+      </w:pPr>
+      <w:r>
+        <w:rPr>
+          <w:rFonts w:hint="cs"/>
+          <w:noProof/>
+          <w:rtl/>
+          <w:lang w:val="en-US"/>
+        </w:rPr>
+        <w:t xml:space="preserve">הוספנו מוד </w:t>
+      </w:r>
+      <w:r>
+        <w:rPr>
+          <w:noProof/>
+          <w:lang w:val="en-US"/>
+        </w:rPr>
+        <w:t>format</w:t>
+      </w:r>
+      <w:r>
+        <w:rPr>
+          <w:rFonts w:hint="cs"/>
+          <w:noProof/>
+          <w:rtl/>
+          <w:lang w:val="en-US"/>
+        </w:rPr>
+        <w:t xml:space="preserve"> שבו יש פחות הדפסות. בהרצה הנוכחית המוד הזה כבוי.</w:t>
+      </w:r>
+    </w:p>
+    <w:p>
+      <w:pPr>
+        <w:bidi/>
+        <w:rPr>
+          <w:noProof/>
+          <w:rtl/>
+          <w:lang w:val="en-US"/>
+        </w:rPr>
+      </w:pPr>
+      <w:r>
+        <w:rPr>
+          <w:rFonts w:hint="cs"/>
+          <w:noProof/>
+          <w:rtl/>
+          <w:lang w:val="en-US"/>
+        </w:rPr>
+        <w:t>לאחר מכן, נפעיל את ה-</w:t>
+      </w:r>
+      <w:r>
+        <w:rPr>
+          <w:noProof/>
+          <w:lang w:val="en-US"/>
+        </w:rPr>
+        <w:t>TCP_Sender</w:t>
+      </w:r>
+      <w:r>
+        <w:rPr>
+          <w:rFonts w:hint="cs"/>
+          <w:noProof/>
+          <w:rtl/>
+          <w:lang w:val="en-US"/>
+        </w:rPr>
+        <w:t xml:space="preserve"> על אותו פורט עם אלגוריתם </w:t>
+      </w:r>
+      <w:r>
+        <w:rPr>
+          <w:rFonts w:hint="cs"/>
+          <w:noProof/>
+          <w:lang w:val="en-US"/>
+        </w:rPr>
+        <w:t>T</w:t>
+      </w:r>
+      <w:r>
+        <w:rPr>
+          <w:noProof/>
+          <w:lang w:val="en-US"/>
+        </w:rPr>
+        <w:t>CP Congestion</w:t>
+      </w:r>
+      <w:r>
+        <w:rPr>
+          <w:rFonts w:hint="cs"/>
+          <w:noProof/>
+          <w:rtl/>
+          <w:lang w:val="en-US"/>
+        </w:rPr>
+        <w:t xml:space="preserve"> זהה (נשים לב שבקוד של ה-</w:t>
+      </w:r>
+      <w:r>
+        <w:rPr>
+          <w:noProof/>
+          <w:lang w:val="en-US"/>
+        </w:rPr>
+        <w:t>TCP_Sender</w:t>
+      </w:r>
+      <w:r>
+        <w:rPr>
+          <w:rFonts w:hint="cs"/>
+          <w:noProof/>
+          <w:rtl/>
+          <w:lang w:val="en-US"/>
+        </w:rPr>
+        <w:t xml:space="preserve"> הגדרנו </w:t>
+      </w:r>
+      <w:r>
+        <w:rPr>
+          <w:noProof/>
+          <w:lang w:val="en-US"/>
+        </w:rPr>
+        <w:t>IP</w:t>
+      </w:r>
+      <w:r>
+        <w:rPr>
+          <w:rFonts w:hint="cs"/>
+          <w:noProof/>
+          <w:rtl/>
+          <w:lang w:val="en-US"/>
+        </w:rPr>
+        <w:t xml:space="preserve"> דיפולטיבי במידה והמשתמש אינו מספק </w:t>
+      </w:r>
+      <w:r>
+        <w:rPr>
+          <w:rFonts w:hint="cs"/>
+          <w:noProof/>
+          <w:lang w:val="en-US"/>
+        </w:rPr>
+        <w:t>IP</w:t>
+      </w:r>
+      <w:r>
+        <w:rPr>
+          <w:rFonts w:hint="cs"/>
+          <w:noProof/>
+          <w:rtl/>
+          <w:lang w:val="en-US"/>
+        </w:rPr>
+        <w:t>, לכן הצלחנו לתקשר עם ה-</w:t>
+      </w:r>
+      <w:r>
+        <w:rPr>
+          <w:noProof/>
+          <w:lang w:val="en-US"/>
+        </w:rPr>
+        <w:t>Receiver</w:t>
+      </w:r>
+      <w:r>
+        <w:rPr>
+          <w:rFonts w:hint="cs"/>
+          <w:noProof/>
+          <w:rtl/>
+          <w:lang w:val="en-US"/>
+        </w:rPr>
+        <w:t xml:space="preserve"> למרות שלא סופק </w:t>
+      </w:r>
+      <w:r>
+        <w:rPr>
+          <w:noProof/>
+          <w:lang w:val="en-US"/>
+        </w:rPr>
+        <w:t>IP</w:t>
+      </w:r>
+      <w:r>
+        <w:rPr>
+          <w:rFonts w:hint="cs"/>
+          <w:noProof/>
+          <w:rtl/>
+          <w:lang w:val="en-US"/>
+        </w:rPr>
+        <w:t xml:space="preserve"> כארגומנט).</w:t>
+      </w:r>
+    </w:p>
+    <w:p>
+      <w:pPr>
+        <w:bidi/>
+        <w:rPr>
+          <w:noProof/>
+          <w:rtl/>
+          <w:lang w:val="en-US"/>
+        </w:rPr>
+      </w:pPr>
+      <w:r>
+        <w:rPr>
+          <w:rFonts w:hint="cs"/>
+          <w:noProof/>
+          <w:rtl/>
+          <w:lang w:val="en-US"/>
+        </w:rPr>
+        <w:t xml:space="preserve">נשלח את אותה חבילה בגודל </w:t>
+      </w:r>
+      <w:r>
+        <w:rPr>
+          <w:noProof/>
+          <w:lang w:val="en-US"/>
+        </w:rPr>
+        <w:t>2MB</w:t>
+      </w:r>
+      <w:r>
+        <w:rPr>
+          <w:rFonts w:hint="cs"/>
+          <w:noProof/>
+          <w:rtl/>
+          <w:lang w:val="en-US"/>
+        </w:rPr>
+        <w:t xml:space="preserve"> חמישה פעמים ולבסוף נסגור את התקשורת ע"י סיום שליחת הקובץ.</w:t>
+      </w:r>
+    </w:p>
+    <w:p>
+      <w:pPr>
+        <w:bidi/>
+        <w:rPr>
+          <w:noProof/>
+          <w:rtl/>
+          <w:lang w:val="en-US"/>
+        </w:rPr>
+      </w:pPr>
+      <w:r>
+        <w:rPr>
+          <w:rFonts w:hint="cs"/>
+          <w:noProof/>
+          <w:rtl/>
+          <w:lang w:val="en-US"/>
+        </w:rPr>
+        <w:t>בטרמינל של ה-</w:t>
+      </w:r>
+      <w:r>
+        <w:rPr>
+          <w:noProof/>
+          <w:lang w:val="en-US"/>
+        </w:rPr>
+        <w:t>TCP_Receiver</w:t>
+      </w:r>
+      <w:r>
+        <w:rPr>
+          <w:rFonts w:hint="cs"/>
+          <w:noProof/>
+          <w:rtl/>
+          <w:lang w:val="en-US"/>
+        </w:rPr>
+        <w:t xml:space="preserve"> ניתן לראות ב-</w:t>
+      </w:r>
+      <w:r>
+        <w:rPr>
+          <w:noProof/>
+          <w:lang w:val="en-US"/>
+        </w:rPr>
+        <w:t>live</w:t>
+      </w:r>
+      <w:r>
+        <w:rPr>
+          <w:rFonts w:hint="cs"/>
+          <w:noProof/>
+          <w:rtl/>
+          <w:lang w:val="en-US"/>
+        </w:rPr>
+        <w:t xml:space="preserve"> את קבלת החבילות, את הזמן שלקח לכל חבילה להגיע, את המהירו</w:t>
+      </w:r>
+      <w:r>
+        <w:rPr>
+          <w:rFonts w:hint="cs"/>
+          <w:noProof/>
+          <w:rtl/>
+          <w:lang w:val="en-US"/>
+        </w:rPr>
+        <w:t>ת ואת מס' החבילה (כאשר כל חבילה היא קובץ שלם, לא סגמנט מתוך קובץ).</w:t>
+      </w:r>
+    </w:p>
+    <w:p>
+      <w:pPr>
+        <w:bidi/>
+        <w:rPr>
+          <w:rFonts w:hint="cs"/>
+          <w:noProof/>
+          <w:rtl/>
+          <w:lang w:val="en-US"/>
+        </w:rPr>
+      </w:pPr>
+      <w:r>
+        <w:rPr>
+          <w:rFonts w:hint="cs"/>
+          <w:noProof/>
+          <w:rtl/>
+          <w:lang w:val="en-US"/>
+        </w:rPr>
+        <w:t>כאשר ה-</w:t>
+      </w:r>
+      <w:r>
+        <w:rPr>
+          <w:noProof/>
+          <w:lang w:val="en-US"/>
+        </w:rPr>
+        <w:t>Sender</w:t>
+      </w:r>
+      <w:r>
+        <w:rPr>
+          <w:rFonts w:hint="cs"/>
+          <w:noProof/>
+          <w:rtl/>
+          <w:lang w:val="en-US"/>
+        </w:rPr>
+        <w:t xml:space="preserve"> מסיים את התקשורת, נדפיס סיכום של הריצה וממוצעי מהירות, זמן ומס' ריצות כולל.</w:t>
+      </w:r>
+    </w:p>
+    <w:p>
+      <w:pPr>
+        <w:bidi/>
+        <w:rPr>
+          <w:noProof/>
+          <w:rtl/>
+          <w:lang w:val="en-US"/>
+        </w:rPr>
+      </w:pPr>
+      <w:r>
+        <w:rPr>
+          <w:rFonts w:cs="Arial"/>
+          <w:noProof/>
+          <w:rtl/>
+          <w:lang w:val="en-US"/>
+        </w:rPr>
+        <w:drawing>
+          <wp:anchor distT="0" distB="0" distL="114300" distR="114300" simplePos="0" relativeHeight="251659264" behindDoc="0" locked="0" layoutInCell="1" allowOverlap="1" wp14:anchorId="00E81BA9" wp14:editId="2A9B0641">
+            <wp:simplePos x="0" y="0"/>
+            <wp:positionH relativeFrom="page">
+              <wp:align>left</wp:align>
+            </wp:positionH>
+            <wp:positionV relativeFrom="paragraph">
+              <wp:posOffset>427697</wp:posOffset>
+            </wp:positionV>
+            <wp:extent cx="3822700" cy="1927225"/>
+            <wp:effectExtent l="0" t="0" r="6350" b="0"/>
+            <wp:wrapSquare wrapText="bothSides"/>
+            <wp:docPr id="1892282364" name="Picture 1" descr="A screenshot of a computer program&#10;&#10;Description automatically generated"/>
+            <wp:cNvGraphicFramePr>
+              <a:graphicFrameLocks xmlns:a="http://schemas.openxmlformats.org/drawingml/2006/main" noChangeAspect="1"/>
+            </wp:cNvGraphicFramePr>
+            <a:graphic xmlns:a="http://schemas.openxmlformats.org/drawingml/2006/main">
+              <a:graphicData uri="http://schemas.openxmlformats.org/drawingml/2006/picture">
+                <pic:pic xmlns:pic="http://schemas.openxmlformats.org/drawingml/2006/picture">
+                  <pic:nvPicPr>
+                    <pic:cNvPr id="1892282364" name="Picture 1" descr="A screenshot of a computer program&#10;&#10;Description automatically generated"/>
+                    <pic:cNvPicPr/>
+                  </pic:nvPicPr>
+                  <pic:blipFill>
+                    <a:blip r:embed="rId17">
+                      <a:extLst>
+                        <a:ext uri="{28A0092B-C50C-407E-A947-70E740481C1C}">
+                          <a14:useLocalDpi xmlns:a14="http://schemas.microsoft.com/office/drawing/2010/main" val="0"/>
+                        </a:ext>
+                      </a:extLst>
+                    </a:blip>
+                    <a:stretch>
+                      <a:fillRect/>
+                    </a:stretch>
+                  </pic:blipFill>
+                  <pic:spPr>
+                    <a:xfrm>
+                      <a:off x="0" y="0"/>
+                      <a:ext cx="3822700" cy="1927225"/>
+                    </a:xfrm>
+                    <a:prstGeom prst="rect">
+                      <a:avLst/>
+                    </a:prstGeom>
+                  </pic:spPr>
+                </pic:pic>
+              </a:graphicData>
+            </a:graphic>
+            <wp14:sizeRelH relativeFrom="page">
+              <wp14:pctWidth>0</wp14:pctWidth>
+            </wp14:sizeRelH>
+            <wp14:sizeRelV relativeFrom="page">
+              <wp14:pctHeight>0</wp14:pctHeight>
+            </wp14:sizeRelV>
+          </wp:anchor>
+        </w:drawing>
+      </w:r>
+      <w:r>
+        <w:rPr>
+          <w:rFonts w:cs="Arial"/>
+          <w:noProof/>
+          <w:rtl/>
+          <w:lang w:val="en-US"/>
+        </w:rPr>
+        <w:drawing>
+          <wp:anchor distT="0" distB="0" distL="114300" distR="114300" simplePos="0" relativeHeight="251658240" behindDoc="0" locked="0" layoutInCell="1" allowOverlap="1" wp14:anchorId="3C4F7151" wp14:editId="7149EB30">
+            <wp:simplePos x="0" y="0"/>
+            <wp:positionH relativeFrom="margin">
+              <wp:posOffset>2923833</wp:posOffset>
+            </wp:positionH>
+            <wp:positionV relativeFrom="paragraph">
+              <wp:posOffset>5813</wp:posOffset>
+            </wp:positionV>
+            <wp:extent cx="3272790" cy="2905760"/>
+            <wp:effectExtent l="0" t="0" r="3810" b="8890"/>
+            <wp:wrapSquare wrapText="bothSides"/>
+            <wp:docPr id="398462698" name="Picture 1" descr="A screenshot of a computer program&#10;&#10;Description automatically generated"/>
+            <wp:cNvGraphicFramePr>
+              <a:graphicFrameLocks xmlns:a="http://schemas.openxmlformats.org/drawingml/2006/main" noChangeAspect="1"/>
+            </wp:cNvGraphicFramePr>
+            <a:graphic xmlns:a="http://schemas.openxmlformats.org/drawingml/2006/main">
+              <a:graphicData uri="http://schemas.openxmlformats.org/drawingml/2006/picture">
+                <pic:pic xmlns:pic="http://schemas.openxmlformats.org/drawingml/2006/picture">
+                  <pic:nvPicPr>
+                    <pic:cNvPr id="398462698" name="Picture 1" descr="A screenshot of a computer program&#10;&#10;Description automatically generated"/>
+                    <pic:cNvPicPr/>
+                  </pic:nvPicPr>
+                  <pic:blipFill>
+                    <a:blip r:embed="rId18" cstate="print">
+                      <a:extLst>
+                        <a:ext uri="{28A0092B-C50C-407E-A947-70E740481C1C}">
+                          <a14:useLocalDpi xmlns:a14="http://schemas.microsoft.com/office/drawing/2010/main" val="0"/>
+                        </a:ext>
+                      </a:extLst>
+                    </a:blip>
+                    <a:stretch>
+                      <a:fillRect/>
+                    </a:stretch>
+                  </pic:blipFill>
+                  <pic:spPr>
+                    <a:xfrm>
+                      <a:off x="0" y="0"/>
+                      <a:ext cx="3272790" cy="2905760"/>
+                    </a:xfrm>
+                    <a:prstGeom prst="rect">
+                      <a:avLst/>
+                    </a:prstGeom>
+                  </pic:spPr>
+                </pic:pic>
+              </a:graphicData>
+            </a:graphic>
+            <wp14:sizeRelH relativeFrom="page">
+              <wp14:pctWidth>0</wp14:pctWidth>
+            </wp14:sizeRelH>
+            <wp14:sizeRelV relativeFrom="page">
+              <wp14:pctHeight>0</wp14:pctHeight>
+            </wp14:sizeRelV>
+          </wp:anchor>
+        </w:drawing>
+      </w:r>
+    </w:p>
+    <w:p>
+      <w:pPr>
+        <w:bidi/>
+        <w:rPr>
+          <w:noProof/>
+          <w:rtl/>
+          <w:lang w:val="en-US"/>
+        </w:rPr>
+      </w:pPr>
+    </w:p>
+    <w:p>
+      <w:pPr>
+        <w:bidi/>
+        <w:rPr>
+          <w:noProof/>
+          <w:rtl/>
+          <w:lang w:val="en-US"/>
+        </w:rPr>
+      </w:pPr>
+    </w:p>
+    <w:p>
+      <w:pPr>
+        <w:bidi/>
+        <w:rPr>
+          <w:noProof/>
+          <w:rtl/>
+          <w:lang w:val="en-US"/>
+        </w:rPr>
+      </w:pPr>
+    </w:p>
+    <w:p>
+      <w:pPr>
+        <w:bidi/>
+        <w:rPr>
+          <w:rFonts w:hint="cs"/>
+          <w:noProof/>
+          <w:rtl/>
+          <w:lang w:val="en-US"/>
+        </w:rPr>
+      </w:pPr>
+      <w:r>
+        <w:rPr>
+          <w:rFonts w:hint="cs"/>
+          <w:noProof/>
+          <w:rtl/>
+          <w:lang w:val="en-US"/>
+        </w:rPr>
+        <w:t>לאחר תחילת ההתקשרות בין ה-</w:t>
+      </w:r>
+      <w:r>
+        <w:rPr>
+          <w:noProof/>
+          <w:lang w:val="en-US"/>
+        </w:rPr>
+        <w:t>Sender</w:t>
+      </w:r>
+      <w:r>
+        <w:rPr>
+          <w:rFonts w:hint="cs"/>
+          <w:noProof/>
+          <w:rtl/>
+          <w:lang w:val="en-US"/>
+        </w:rPr>
+        <w:t xml:space="preserve"> ל-</w:t>
+      </w:r>
+      <w:r>
+        <w:rPr>
+          <w:noProof/>
+          <w:lang w:val="en-US"/>
+        </w:rPr>
+        <w:t>Receiver</w:t>
+      </w:r>
+      <w:r>
+        <w:rPr>
+          <w:rFonts w:hint="cs"/>
+          <w:noProof/>
+          <w:rtl/>
+          <w:lang w:val="en-US"/>
+        </w:rPr>
+        <w:t>, ה-</w:t>
+      </w:r>
+      <w:r>
+        <w:rPr>
+          <w:noProof/>
+          <w:lang w:val="en-US"/>
+        </w:rPr>
+        <w:t>Sender</w:t>
+      </w:r>
+      <w:r>
+        <w:rPr>
+          <w:rFonts w:hint="cs"/>
+          <w:noProof/>
+          <w:rtl/>
+          <w:lang w:val="en-US"/>
+        </w:rPr>
+        <w:t xml:space="preserve"> שולח חבילה ראשונה שכוללת הצהרה על גודל הקובץ אותו היא תעביר בהמשך. זאת לטובת הקצאת זיכרון מתאים ב-</w:t>
+      </w:r>
+      <w:r>
+        <w:rPr>
+          <w:noProof/>
+          <w:lang w:val="en-US"/>
+        </w:rPr>
+        <w:t>buffer</w:t>
+      </w:r>
+      <w:r>
+        <w:rPr>
+          <w:rFonts w:hint="cs"/>
+          <w:noProof/>
+          <w:rtl/>
+          <w:lang w:val="en-US"/>
+        </w:rPr>
+        <w:t xml:space="preserve"> של ה-</w:t>
+      </w:r>
+      <w:r>
+        <w:rPr>
+          <w:noProof/>
+          <w:lang w:val="en-US"/>
+        </w:rPr>
+        <w:t>Receiver</w:t>
+      </w:r>
+      <w:r>
+        <w:rPr>
+          <w:rFonts w:hint="cs"/>
+          <w:noProof/>
+          <w:rtl/>
+          <w:lang w:val="en-US"/>
+        </w:rPr>
+        <w:t>.</w:t>
+      </w:r>
+    </w:p>
+    <w:p>
+      <w:pPr>
+        <w:bidi/>
+        <w:rPr>
+          <w:noProof/>
+          <w:rtl/>
+          <w:lang w:val="en-US"/>
+        </w:rPr>
+      </w:pPr>
+      <w:r>
+        <w:rPr>
+          <w:rFonts w:cs="Arial"/>
+          <w:noProof/>
+          <w:rtl/>
+          <w:lang w:val="en-US"/>
+        </w:rPr>
+        <w:drawing>
+          <wp:inline distT="0" distB="0" distL="0" distR="0" wp14:anchorId="3252359C" wp14:editId="3CEEC7A0">
+            <wp:extent cx="6362250" cy="294640"/>
+            <wp:effectExtent l="0" t="0" r="635" b="0"/>
+            <wp:docPr id="59829185" name="Picture 1"/>
+            <wp:cNvGraphicFramePr>
+              <a:graphicFrameLocks xmlns:a="http://schemas.openxmlformats.org/drawingml/2006/main" noChangeAspect="1"/>
+            </wp:cNvGraphicFramePr>
+            <a:graphic xmlns:a="http://schemas.openxmlformats.org/drawingml/2006/main">
+              <a:graphicData uri="http://schemas.openxmlformats.org/drawingml/2006/picture">
+                <pic:pic xmlns:pic="http://schemas.openxmlformats.org/drawingml/2006/picture">
+                  <pic:nvPicPr>
+                    <pic:cNvPr id="59829185" name=""/>
+                    <pic:cNvPicPr/>
+                  </pic:nvPicPr>
+                  <pic:blipFill>
+                    <a:blip r:embed="rId19"/>
+                    <a:stretch>
+                      <a:fillRect/>
+                    </a:stretch>
+                  </pic:blipFill>
+                  <pic:spPr>
+                    <a:xfrm>
+                      <a:off x="0" y="0"/>
+                      <a:ext cx="6381490" cy="295531"/>
+                    </a:xfrm>
+                    <a:prstGeom prst="rect">
+                      <a:avLst/>
+                    </a:prstGeom>
+                  </pic:spPr>
+                </pic:pic>
+              </a:graphicData>
+            </a:graphic>
+          </wp:inline>
+        </w:drawing>
+      </w:r>
+    </w:p>
+    <w:p>
+      <w:pPr>
+        <w:bidi/>
+        <w:rPr>
+          <w:rFonts w:hint="cs"/>
+          <w:noProof/>
+          <w:rtl/>
+          <w:lang w:val="en-US"/>
+        </w:rPr>
+      </w:pPr>
+      <w:r>
+        <w:rPr>
+          <w:rFonts w:cs="Arial"/>
+          <w:noProof/>
+          <w:rtl/>
+          <w:lang w:val="en-US"/>
+        </w:rPr>
+        <w:drawing>
+          <wp:anchor distT="0" distB="0" distL="114300" distR="114300" simplePos="0" relativeHeight="251661312" behindDoc="0" locked="0" layoutInCell="1" allowOverlap="1" wp14:anchorId="0CDD92BC" wp14:editId="0EB8A282">
+            <wp:simplePos x="0" y="0"/>
+            <wp:positionH relativeFrom="column">
+              <wp:posOffset>1519767</wp:posOffset>
+            </wp:positionH>
+            <wp:positionV relativeFrom="paragraph">
+              <wp:posOffset>1270</wp:posOffset>
+            </wp:positionV>
+            <wp:extent cx="4212882" cy="1198613"/>
+            <wp:effectExtent l="0" t="0" r="0" b="1905"/>
+            <wp:wrapSquare wrapText="bothSides"/>
+            <wp:docPr id="1126542332" name="Picture 1" descr="A screenshot of a computer&#10;&#10;Description automatically generated"/>
+            <wp:cNvGraphicFramePr>
+              <a:graphicFrameLocks xmlns:a="http://schemas.openxmlformats.org/drawingml/2006/main" noChangeAspect="1"/>
+            </wp:cNvGraphicFramePr>
+            <a:graphic xmlns:a="http://schemas.openxmlformats.org/drawingml/2006/main">
+              <a:graphicData uri="http://schemas.openxmlformats.org/drawingml/2006/picture">
+                <pic:pic xmlns:pic="http://schemas.openxmlformats.org/drawingml/2006/picture">
+                  <pic:nvPicPr>
+                    <pic:cNvPr id="1126542332" name="Picture 1" descr="A screenshot of a computer&#10;&#10;Description automatically generated"/>
+                    <pic:cNvPicPr/>
+                  </pic:nvPicPr>
+                  <pic:blipFill>
+                    <a:blip r:embed="rId20">
+                      <a:extLst>
+                        <a:ext uri="{28A0092B-C50C-407E-A947-70E740481C1C}">
+                          <a14:useLocalDpi xmlns:a14="http://schemas.microsoft.com/office/drawing/2010/main" val="0"/>
+                        </a:ext>
+                      </a:extLst>
+                    </a:blip>
+                    <a:stretch>
+                      <a:fillRect/>
+                    </a:stretch>
+                  </pic:blipFill>
+                  <pic:spPr>
+                    <a:xfrm>
+                      <a:off x="0" y="0"/>
+                      <a:ext cx="4212882" cy="1198613"/>
+                    </a:xfrm>
+                    <a:prstGeom prst="rect">
+                      <a:avLst/>
+                    </a:prstGeom>
+                  </pic:spPr>
+                </pic:pic>
+              </a:graphicData>
+            </a:graphic>
+            <wp14:sizeRelH relativeFrom="page">
+              <wp14:pctWidth>0</wp14:pctWidth>
+            </wp14:sizeRelH>
+            <wp14:sizeRelV relativeFrom="page">
+              <wp14:pctHeight>0</wp14:pctHeight>
+            </wp14:sizeRelV>
+          </wp:anchor>
+        </w:drawing>
+      </w:r>
+      <w:r>
+        <w:rPr>
+          <w:rFonts w:hint="cs"/>
+          <w:noProof/>
+          <w:rtl/>
+          <w:lang w:val="en-US"/>
+        </w:rPr>
+        <w:t>נשים לב שה-</w:t>
+      </w:r>
+      <w:r>
+        <w:rPr>
+          <w:rFonts w:hint="cs"/>
+          <w:noProof/>
+          <w:lang w:val="en-US"/>
+        </w:rPr>
+        <w:t>D</w:t>
+      </w:r>
+      <w:r>
+        <w:rPr>
+          <w:noProof/>
+          <w:lang w:val="en-US"/>
+        </w:rPr>
+        <w:t>ata</w:t>
+      </w:r>
+      <w:r>
+        <w:rPr>
+          <w:rFonts w:hint="cs"/>
+          <w:noProof/>
+          <w:rtl/>
+          <w:lang w:val="en-US"/>
+        </w:rPr>
+        <w:t xml:space="preserve"> שנשלח הוא </w:t>
+      </w:r>
+      <w:r>
+        <w:rPr>
+          <w:noProof/>
+          <w:lang w:val="en-US"/>
+        </w:rPr>
+        <w:t>2MB</w:t>
+      </w:r>
+      <w:r>
+        <w:rPr>
+          <w:rFonts w:hint="cs"/>
+          <w:noProof/>
+          <w:rtl/>
+          <w:lang w:val="en-US"/>
+        </w:rPr>
+        <w:t xml:space="preserve"> ביצוג שלהם בבייטים ב-</w:t>
+      </w:r>
+      <w:r>
+        <w:rPr>
+          <w:noProof/>
+          <w:lang w:val="en-US"/>
+        </w:rPr>
+        <w:t>Hexadecimal</w:t>
+      </w:r>
+      <w:r>
+        <w:rPr>
+          <w:rFonts w:hint="cs"/>
+          <w:noProof/>
+          <w:rtl/>
+          <w:lang w:val="en-US"/>
+        </w:rPr>
+        <w:t>.</w:t>
+      </w:r>
+    </w:p>
+    <w:p>
+      <w:pPr>
+        <w:bidi/>
+        <w:rPr>
+          <w:noProof/>
+          <w:rtl/>
+          <w:lang w:val="en-US"/>
+        </w:rPr>
+      </w:pPr>
+    </w:p>
+    <w:p>
+      <w:pPr>
+        <w:bidi/>
+        <w:rPr>
+          <w:noProof/>
+          <w:rtl/>
+          <w:lang w:val="en-US"/>
+        </w:rPr>
+      </w:pPr>
+      <w:r>
+        <w:rPr>
+          <w:rFonts w:hint="cs"/>
+          <w:noProof/>
+          <w:rtl/>
+          <w:lang w:val="en-US"/>
+        </w:rPr>
+        <w:lastRenderedPageBreak/>
+        <w:t>לאחר מכן תתחיל השליחה של הקובץ במס' סגמנטים מה-</w:t>
+      </w:r>
+      <w:r>
+        <w:rPr>
+          <w:noProof/>
+          <w:lang w:val="en-US"/>
+        </w:rPr>
+        <w:t>Sender</w:t>
+      </w:r>
+      <w:r>
+        <w:rPr>
+          <w:rFonts w:hint="cs"/>
+          <w:noProof/>
+          <w:rtl/>
+          <w:lang w:val="en-US"/>
+        </w:rPr>
+        <w:t xml:space="preserve"> ל-</w:t>
+      </w:r>
+      <w:r>
+        <w:rPr>
+          <w:rFonts w:hint="cs"/>
+          <w:noProof/>
+          <w:lang w:val="en-US"/>
+        </w:rPr>
+        <w:t>R</w:t>
+      </w:r>
+      <w:r>
+        <w:rPr>
+          <w:noProof/>
+          <w:lang w:val="en-US"/>
+        </w:rPr>
+        <w:t>eceiver</w:t>
+      </w:r>
+      <w:r>
+        <w:rPr>
+          <w:rFonts w:hint="cs"/>
+          <w:noProof/>
+          <w:rtl/>
+          <w:lang w:val="en-US"/>
+        </w:rPr>
+        <w:t xml:space="preserve">. לא נעלה תמונה של זה כי כל מה שרואים זה רצף של הודעות </w:t>
+      </w:r>
+      <w:r>
+        <w:rPr>
+          <w:rFonts w:hint="cs"/>
+          <w:noProof/>
+          <w:lang w:val="en-US"/>
+        </w:rPr>
+        <w:t>PSH</w:t>
+      </w:r>
+      <w:r>
+        <w:rPr>
+          <w:rFonts w:hint="cs"/>
+          <w:noProof/>
+          <w:rtl/>
+          <w:lang w:val="en-US"/>
+        </w:rPr>
+        <w:t xml:space="preserve"> והודעות </w:t>
+      </w:r>
+      <w:r>
+        <w:rPr>
+          <w:rFonts w:hint="cs"/>
+          <w:noProof/>
+          <w:lang w:val="en-US"/>
+        </w:rPr>
+        <w:t>ACK</w:t>
+      </w:r>
+      <w:r>
+        <w:rPr>
+          <w:rFonts w:hint="cs"/>
+          <w:noProof/>
+          <w:rtl/>
+          <w:lang w:val="en-US"/>
+        </w:rPr>
+        <w:t>.</w:t>
+      </w:r>
+    </w:p>
+    <w:p>
+      <w:pPr>
+        <w:bidi/>
+        <w:rPr>
+          <w:rFonts w:hint="cs"/>
+          <w:noProof/>
+          <w:rtl/>
+          <w:lang w:val="en-US"/>
+        </w:rPr>
+      </w:pPr>
+      <w:r>
+        <w:rPr>
+          <w:rFonts w:hint="cs"/>
+          <w:noProof/>
+          <w:rtl/>
+          <w:lang w:val="en-US"/>
+        </w:rPr>
+        <w:t>המשתמש יבחר כמה פעמים לשלוח את הקובץ. ה-</w:t>
+      </w:r>
+      <w:r>
+        <w:rPr>
+          <w:noProof/>
+          <w:lang w:val="en-US"/>
+        </w:rPr>
+        <w:t>Receiver</w:t>
+      </w:r>
+      <w:r>
+        <w:rPr>
+          <w:rFonts w:hint="cs"/>
+          <w:noProof/>
+          <w:rtl/>
+          <w:lang w:val="en-US"/>
+        </w:rPr>
+        <w:t xml:space="preserve"> ימשיך להאזין עד אשר תתקבל הודעת סיום התקשורת.</w:t>
+      </w:r>
+    </w:p>
+    <w:p>
+      <w:pPr>
+        <w:bidi/>
+        <w:rPr>
+          <w:noProof/>
+          <w:rtl/>
+          <w:lang w:val="en-US"/>
+        </w:rPr>
+      </w:pPr>
+      <w:r>
+        <w:rPr>
+          <w:rFonts w:hint="cs"/>
+          <w:noProof/>
+          <w:rtl/>
+          <w:lang w:val="en-US"/>
+        </w:rPr>
+        <w:t>בסיום הריצה של ה-</w:t>
+      </w:r>
+      <w:r>
+        <w:rPr>
+          <w:noProof/>
+          <w:lang w:val="en-US"/>
+        </w:rPr>
+        <w:t>Sender</w:t>
+      </w:r>
+      <w:r>
+        <w:rPr>
+          <w:rFonts w:hint="cs"/>
+          <w:noProof/>
+          <w:rtl/>
+          <w:lang w:val="en-US"/>
+        </w:rPr>
+        <w:t xml:space="preserve"> נשלחת חבילה שכוללת את המלל </w:t>
+      </w:r>
+      <w:r>
+        <w:rPr>
+          <w:noProof/>
+          <w:lang w:val="en-US"/>
+        </w:rPr>
+        <w:t>“Closing connection”</w:t>
+      </w:r>
+      <w:r>
+        <w:rPr>
+          <w:rFonts w:hint="cs"/>
+          <w:noProof/>
+          <w:rtl/>
+          <w:lang w:val="en-US"/>
+        </w:rPr>
+        <w:t xml:space="preserve"> כדי להצהיר ל-</w:t>
+      </w:r>
+      <w:r>
+        <w:rPr>
+          <w:noProof/>
+          <w:lang w:val="en-US"/>
+        </w:rPr>
+        <w:t>Receiver</w:t>
+      </w:r>
+      <w:r>
+        <w:rPr>
+          <w:rFonts w:hint="cs"/>
+          <w:noProof/>
+          <w:rtl/>
+          <w:lang w:val="en-US"/>
+        </w:rPr>
+        <w:t xml:space="preserve"> על סיום התקשורת ביניהם (כדי שה-</w:t>
+      </w:r>
+      <w:r>
+        <w:rPr>
+          <w:noProof/>
+          <w:lang w:val="en-US"/>
+        </w:rPr>
+        <w:t>Receiver</w:t>
+      </w:r>
+      <w:r>
+        <w:rPr>
+          <w:rFonts w:hint="cs"/>
+          <w:noProof/>
+          <w:rtl/>
+          <w:lang w:val="en-US"/>
+        </w:rPr>
+        <w:t xml:space="preserve"> לא ימתין לקבלת חבילות נוספות).</w:t>
+      </w:r>
+    </w:p>
+    <w:p>
+      <w:pPr>
+        <w:bidi/>
+        <w:rPr>
+          <w:noProof/>
+          <w:rtl/>
+          <w:lang w:val="en-US"/>
+        </w:rPr>
+      </w:pPr>
+      <w:r>
+        <w:rPr>
+          <w:rFonts w:hint="cs"/>
+          <w:noProof/>
+          <w:rtl/>
+          <w:lang w:val="en-US"/>
+        </w:rPr>
+        <w:t>ניתן לראות ב-</w:t>
+      </w:r>
+      <w:r>
+        <w:rPr>
+          <w:noProof/>
+          <w:lang w:val="en-US"/>
+        </w:rPr>
+        <w:t>Wireshark</w:t>
+      </w:r>
+      <w:r>
+        <w:rPr>
+          <w:rFonts w:hint="cs"/>
+          <w:noProof/>
+          <w:rtl/>
+          <w:lang w:val="en-US"/>
+        </w:rPr>
+        <w:t xml:space="preserve"> את החבילה הזאת לפני סיום התקשורת (לפני ה-</w:t>
+      </w:r>
+      <w:r>
+        <w:rPr>
+          <w:noProof/>
+          <w:lang w:val="en-US"/>
+        </w:rPr>
+        <w:t>3 Way Handshake</w:t>
+      </w:r>
+      <w:r>
+        <w:rPr>
+          <w:rFonts w:hint="cs"/>
+          <w:noProof/>
+          <w:rtl/>
+          <w:lang w:val="en-US"/>
+        </w:rPr>
+        <w:t xml:space="preserve"> של </w:t>
+      </w:r>
+      <w:r>
+        <w:rPr>
+          <w:rFonts w:hint="cs"/>
+          <w:noProof/>
+          <w:lang w:val="en-US"/>
+        </w:rPr>
+        <w:t>TCP</w:t>
+      </w:r>
+      <w:r>
+        <w:rPr>
+          <w:rFonts w:hint="cs"/>
+          <w:noProof/>
+          <w:rtl/>
+          <w:lang w:val="en-US"/>
+        </w:rPr>
+        <w:t>).</w:t>
+      </w:r>
+    </w:p>
+    <w:p>
+      <w:pPr>
+        <w:bidi/>
+        <w:rPr>
+          <w:rFonts w:hint="cs"/>
+          <w:noProof/>
+          <w:rtl/>
+          <w:lang w:val="en-US"/>
+        </w:rPr>
+      </w:pPr>
+      <w:r>
+        <w:rPr>
+          <w:rFonts w:hint="cs"/>
+          <w:noProof/>
+          <w:rtl/>
+          <w:lang w:val="en-US"/>
+        </w:rPr>
+        <w:t>כמו כן, כל המלל שנמצא לפ</w:t>
+      </w:r>
+      <w:r>
+        <w:rPr>
+          <w:rFonts w:hint="cs"/>
+          <w:noProof/>
+          <w:rtl/>
+          <w:lang w:val="en-US"/>
+        </w:rPr>
+        <w:t>נ</w:t>
+      </w:r>
+      <w:r>
+        <w:rPr>
+          <w:rFonts w:hint="cs"/>
+          <w:noProof/>
+          <w:rtl/>
+          <w:lang w:val="en-US"/>
+        </w:rPr>
+        <w:t>י ה-</w:t>
+      </w:r>
+      <w:r>
+        <w:rPr>
+          <w:noProof/>
+          <w:lang w:val="en-US"/>
+        </w:rPr>
+        <w:t>Closing connection</w:t>
+      </w:r>
+      <w:r>
+        <w:rPr>
+          <w:rFonts w:hint="cs"/>
+          <w:noProof/>
+          <w:rtl/>
+          <w:lang w:val="en-US"/>
+        </w:rPr>
+        <w:t xml:space="preserve"> הן שכבות של הפרוטוקולים שעטפו את החבילה (</w:t>
+      </w:r>
+      <w:r>
+        <w:rPr>
+          <w:rFonts w:hint="cs"/>
+          <w:noProof/>
+          <w:lang w:val="en-US"/>
+        </w:rPr>
+        <w:t>TCP</w:t>
+      </w:r>
+      <w:r>
+        <w:rPr>
+          <w:rFonts w:hint="cs"/>
+          <w:noProof/>
+          <w:rtl/>
+          <w:lang w:val="en-US"/>
+        </w:rPr>
+        <w:t xml:space="preserve">, </w:t>
+      </w:r>
+      <w:r>
+        <w:rPr>
+          <w:rFonts w:hint="cs"/>
+          <w:noProof/>
+          <w:lang w:val="en-US"/>
+        </w:rPr>
+        <w:t>IP</w:t>
+      </w:r>
+      <w:r>
+        <w:rPr>
+          <w:rFonts w:hint="cs"/>
+          <w:noProof/>
+          <w:rtl/>
+          <w:lang w:val="en-US"/>
+        </w:rPr>
+        <w:t xml:space="preserve"> וכו')</w:t>
+      </w:r>
+      <w:r>
+        <w:rPr>
+          <w:rFonts w:hint="cs"/>
+          <w:noProof/>
+          <w:rtl/>
+          <w:lang w:val="en-US"/>
+        </w:rPr>
+        <w:t>.</w:t>
+      </w:r>
+    </w:p>
+    <w:p>
+      <w:pPr>
+        <w:bidi/>
+        <w:rPr>
+          <w:noProof/>
+          <w:rtl/>
+          <w:lang w:val="en-US"/>
+        </w:rPr>
+      </w:pPr>
+      <w:r>
+        <w:rPr>
+          <w:rFonts w:cs="Arial"/>
+          <w:noProof/>
+          <w:rtl/>
+          <w:lang w:val="en-US"/>
+        </w:rPr>
+        <w:drawing>
+          <wp:inline distT="0" distB="0" distL="0" distR="0" wp14:anchorId="512455AE" wp14:editId="03E56027">
+            <wp:extent cx="5737674" cy="1036320"/>
+            <wp:effectExtent l="0" t="0" r="0" b="0"/>
+            <wp:docPr id="1411948476" name="Picture 1" descr="A screenshot of a computer screen&#10;&#10;Description automatically generated"/>
+            <wp:cNvGraphicFramePr>
+              <a:graphicFrameLocks xmlns:a="http://schemas.openxmlformats.org/drawingml/2006/main" noChangeAspect="1"/>
+            </wp:cNvGraphicFramePr>
+            <a:graphic xmlns:a="http://schemas.openxmlformats.org/drawingml/2006/main">
+              <a:graphicData uri="http://schemas.openxmlformats.org/drawingml/2006/picture">
+                <pic:pic xmlns:pic="http://schemas.openxmlformats.org/drawingml/2006/picture">
+                  <pic:nvPicPr>
+                    <pic:cNvPr id="1411948476" name="Picture 1" descr="A screenshot of a computer screen&#10;&#10;Description automatically generated"/>
+                    <pic:cNvPicPr/>
+                  </pic:nvPicPr>
+                  <pic:blipFill>
+                    <a:blip r:embed="rId21"/>
+                    <a:stretch>
+                      <a:fillRect/>
+                    </a:stretch>
+                  </pic:blipFill>
+                  <pic:spPr>
+                    <a:xfrm>
+                      <a:off x="0" y="0"/>
+                      <a:ext cx="5740129" cy="1036763"/>
+                    </a:xfrm>
+                    <a:prstGeom prst="rect">
+                      <a:avLst/>
+                    </a:prstGeom>
+                  </pic:spPr>
+                </pic:pic>
+              </a:graphicData>
+            </a:graphic>
+          </wp:inline>
+        </w:drawing>
+      </w:r>
+    </w:p>
+    <w:p>
+      <w:pPr>
+        <w:bidi/>
+        <w:rPr>
+          <w:rFonts w:hint="cs"/>
+          <w:noProof/>
+          <w:rtl/>
+          <w:lang w:val="en-US"/>
+        </w:rPr>
+      </w:pPr>
+      <w:r>
+        <w:rPr>
+          <w:rFonts w:hint="cs"/>
+          <w:noProof/>
+          <w:rtl/>
+          <w:lang w:val="en-US"/>
+        </w:rPr>
+        <w:t>ה-</w:t>
+      </w:r>
+      <w:r>
+        <w:rPr>
+          <w:noProof/>
+          <w:lang w:val="en-US"/>
+        </w:rPr>
+        <w:t>Sender</w:t>
+      </w:r>
+      <w:r>
+        <w:rPr>
+          <w:rFonts w:hint="cs"/>
+          <w:noProof/>
+          <w:rtl/>
+          <w:lang w:val="en-US"/>
+        </w:rPr>
+        <w:t xml:space="preserve"> ישלח את הודעת הסיום כמות מסוימת של פעמים (שמוגדרת כקבוע בקוד), ניתן לראות זאת בצורה ברורה ב-</w:t>
+      </w:r>
+      <w:r>
+        <w:rPr>
+          <w:noProof/>
+          <w:lang w:val="en-US"/>
+        </w:rPr>
+        <w:t>TCP Stream</w:t>
+      </w:r>
+      <w:r>
+        <w:rPr>
+          <w:rFonts w:hint="cs"/>
+          <w:noProof/>
+          <w:rtl/>
+          <w:lang w:val="en-US"/>
+        </w:rPr>
+        <w:t>:</w:t>
+      </w:r>
+    </w:p>
+    <w:p>
+      <w:pPr>
+        <w:bidi/>
+        <w:rPr>
+          <w:noProof/>
+          <w:rtl/>
+          <w:lang w:val="en-US"/>
+        </w:rPr>
+      </w:pPr>
+      <w:r>
+        <w:rPr>
+          <w:rFonts w:cs="Arial"/>
+          <w:noProof/>
+          <w:rtl/>
+          <w:lang w:val="en-US"/>
+        </w:rPr>
+        <w:drawing>
+          <wp:inline distT="0" distB="0" distL="0" distR="0" wp14:anchorId="6381A9A3" wp14:editId="195BEB5E">
+            <wp:extent cx="5731510" cy="220345"/>
+            <wp:effectExtent l="0" t="0" r="2540" b="8255"/>
+            <wp:docPr id="1372899018" name="Picture 1"/>
+            <wp:cNvGraphicFramePr>
+              <a:graphicFrameLocks xmlns:a="http://schemas.openxmlformats.org/drawingml/2006/main" noChangeAspect="1"/>
+            </wp:cNvGraphicFramePr>
+            <a:graphic xmlns:a="http://schemas.openxmlformats.org/drawingml/2006/main">
+              <a:graphicData uri="http://schemas.openxmlformats.org/drawingml/2006/picture">
+                <pic:pic xmlns:pic="http://schemas.openxmlformats.org/drawingml/2006/picture">
+                  <pic:nvPicPr>
+                    <pic:cNvPr id="1372899018" name=""/>
+                    <pic:cNvPicPr/>
+                  </pic:nvPicPr>
+                  <pic:blipFill>
+                    <a:blip r:embed="rId22"/>
+                    <a:stretch>
+                      <a:fillRect/>
+                    </a:stretch>
+                  </pic:blipFill>
+                  <pic:spPr>
+                    <a:xfrm>
+                      <a:off x="0" y="0"/>
+                      <a:ext cx="5731510" cy="220345"/>
+                    </a:xfrm>
+                    <a:prstGeom prst="rect">
+                      <a:avLst/>
+                    </a:prstGeom>
+                  </pic:spPr>
+                </pic:pic>
+              </a:graphicData>
+            </a:graphic>
+          </wp:inline>
+        </w:drawing>
+      </w:r>
+    </w:p>
+    <w:p>
+      <w:pPr>
+        <w:bidi/>
+        <w:rPr>
+          <w:rFonts w:hint="cs"/>
+          <w:noProof/>
+          <w:rtl/>
+          <w:lang w:val="en-US"/>
+        </w:rPr>
+      </w:pPr>
+      <w:r>
+        <w:rPr>
+          <w:rFonts w:hint="cs"/>
+          <w:noProof/>
+          <w:rtl/>
+          <w:lang w:val="en-US"/>
+        </w:rPr>
+        <w:t xml:space="preserve">נזכיר שההודעה הזו נשלחת מס' פעמים כדי להתגבר על </w:t>
+      </w:r>
+      <w:r>
+        <w:rPr>
+          <w:noProof/>
+          <w:lang w:val="en-US"/>
+        </w:rPr>
+        <w:t>Packet Loss</w:t>
+      </w:r>
+      <w:r>
+        <w:rPr>
+          <w:rFonts w:hint="cs"/>
+          <w:noProof/>
+          <w:rtl/>
+          <w:lang w:val="en-US"/>
+        </w:rPr>
+        <w:t>.</w:t>
+      </w:r>
+    </w:p>
+    <w:p>
+      <w:pPr>
+        <w:bidi/>
+        <w:rPr>
+          <w:noProof/>
+          <w:rtl/>
+          <w:lang w:val="en-US"/>
+        </w:rPr>
+      </w:pPr>
+      <w:r>
+        <w:rPr>
+          <w:rFonts w:hint="cs"/>
+          <w:noProof/>
+          <w:rtl/>
+          <w:lang w:val="en-US"/>
+        </w:rPr>
+        <w:t xml:space="preserve">לאחר </w:t>
+      </w:r>
+      <w:r>
+        <w:rPr>
+          <w:rFonts w:hint="cs"/>
+          <w:noProof/>
+          <w:rtl/>
+          <w:lang w:val="en-US"/>
+        </w:rPr>
+        <w:t>שהודעות הסגירה ישלחו, ה-</w:t>
+      </w:r>
+      <w:r>
+        <w:rPr>
+          <w:noProof/>
+          <w:lang w:val="en-US"/>
+        </w:rPr>
+        <w:t>Sender</w:t>
+      </w:r>
+      <w:r>
+        <w:rPr>
+          <w:rFonts w:hint="cs"/>
+          <w:noProof/>
+          <w:rtl/>
+          <w:lang w:val="en-US"/>
+        </w:rPr>
+        <w:t xml:space="preserve"> </w:t>
+      </w:r>
+      <w:r>
+        <w:rPr>
+          <w:rFonts w:hint="cs"/>
+          <w:noProof/>
+          <w:rtl/>
+          <w:lang w:val="en-US"/>
+        </w:rPr>
+        <w:t xml:space="preserve">ישלח הודעת </w:t>
+      </w:r>
+      <w:r>
+        <w:rPr>
+          <w:rFonts w:hint="cs"/>
+          <w:noProof/>
+          <w:lang w:val="en-US"/>
+        </w:rPr>
+        <w:t>FIN</w:t>
+      </w:r>
+      <w:r>
+        <w:rPr>
+          <w:rFonts w:hint="cs"/>
+          <w:noProof/>
+          <w:rtl/>
+          <w:lang w:val="en-US"/>
+        </w:rPr>
+        <w:t xml:space="preserve"> (הודעת </w:t>
+      </w:r>
+      <w:r>
+        <w:rPr>
+          <w:rFonts w:hint="cs"/>
+          <w:noProof/>
+          <w:lang w:val="en-US"/>
+        </w:rPr>
+        <w:t>FIN</w:t>
+      </w:r>
+      <w:r>
+        <w:rPr>
+          <w:rFonts w:hint="cs"/>
+          <w:noProof/>
+          <w:rtl/>
+          <w:lang w:val="en-US"/>
+        </w:rPr>
+        <w:t xml:space="preserve"> של </w:t>
+      </w:r>
+      <w:r>
+        <w:rPr>
+          <w:rFonts w:hint="cs"/>
+          <w:noProof/>
+          <w:lang w:val="en-US"/>
+        </w:rPr>
+        <w:t>TCP</w:t>
+      </w:r>
+      <w:r>
+        <w:rPr>
+          <w:rFonts w:hint="cs"/>
+          <w:noProof/>
+          <w:rtl/>
+          <w:lang w:val="en-US"/>
+        </w:rPr>
+        <w:t>) ושני ה-</w:t>
+      </w:r>
+      <w:r>
+        <w:rPr>
+          <w:noProof/>
+          <w:lang w:val="en-US"/>
+        </w:rPr>
+        <w:t>Sockets</w:t>
+      </w:r>
+      <w:r>
+        <w:rPr>
+          <w:rFonts w:hint="cs"/>
+          <w:noProof/>
+          <w:rtl/>
+          <w:lang w:val="en-US"/>
+        </w:rPr>
+        <w:t xml:space="preserve"> יבצעו לחיצת יד משולשת לפני סגירה:</w:t>
+      </w:r>
+    </w:p>
+    <w:p>
+      <w:pPr>
+        <w:bidi/>
+        <w:rPr>
+          <w:noProof/>
+          <w:rtl/>
+          <w:lang w:val="en-US"/>
+        </w:rPr>
+      </w:pPr>
+      <w:r>
+        <w:rPr>
+          <w:rFonts w:cs="Arial"/>
+          <w:noProof/>
+          <w:rtl/>
+          <w:lang w:val="en-US"/>
+        </w:rPr>
+        <w:drawing>
+          <wp:inline distT="0" distB="0" distL="0" distR="0" wp14:anchorId="66C2965B" wp14:editId="5026408C">
+            <wp:extent cx="5731510" cy="1426210"/>
+            <wp:effectExtent l="0" t="0" r="2540" b="2540"/>
+            <wp:docPr id="440164815" name="Picture 1" descr="A screenshot of a computer&#10;&#10;Description automatically generated"/>
+            <wp:cNvGraphicFramePr>
+              <a:graphicFrameLocks xmlns:a="http://schemas.openxmlformats.org/drawingml/2006/main" noChangeAspect="1"/>
+            </wp:cNvGraphicFramePr>
+            <a:graphic xmlns:a="http://schemas.openxmlformats.org/drawingml/2006/main">
+              <a:graphicData uri="http://schemas.openxmlformats.org/drawingml/2006/picture">
+                <pic:pic xmlns:pic="http://schemas.openxmlformats.org/drawingml/2006/picture">
+                  <pic:nvPicPr>
+                    <pic:cNvPr id="440164815" name="Picture 1" descr="A screenshot of a computer&#10;&#10;Description automatically generated"/>
+                    <pic:cNvPicPr/>
+                  </pic:nvPicPr>
+                  <pic:blipFill>
+                    <a:blip r:embed="rId23"/>
+                    <a:stretch>
+                      <a:fillRect/>
+                    </a:stretch>
+                  </pic:blipFill>
+                  <pic:spPr>
+                    <a:xfrm>
+                      <a:off x="0" y="0"/>
+                      <a:ext cx="5731510" cy="1426210"/>
+                    </a:xfrm>
+                    <a:prstGeom prst="rect">
+                      <a:avLst/>
+                    </a:prstGeom>
+                  </pic:spPr>
+                </pic:pic>
+              </a:graphicData>
+            </a:graphic>
+          </wp:inline>
+        </w:drawing>
+      </w:r>
+    </w:p>
+    <w:p>
+      <w:pPr>
+        <w:bidi/>
+        <w:rPr>
+          <w:noProof/>
+          <w:rtl/>
+          <w:lang w:val="en-US"/>
+        </w:rPr>
+      </w:pPr>
+      <w:r>
+        <w:rPr>
+          <w:rFonts w:hint="cs"/>
+          <w:noProof/>
+          <w:rtl/>
+          <w:lang w:val="en-US"/>
+        </w:rPr>
+        <w:t>בתמונה ניתן לראות את לחיצת היד המשולשת ואת הודעת ה-</w:t>
+      </w:r>
+      <w:r>
+        <w:rPr>
+          <w:rFonts w:hint="cs"/>
+          <w:noProof/>
+          <w:lang w:val="en-US"/>
+        </w:rPr>
+        <w:t>FIN</w:t>
+      </w:r>
+      <w:r>
+        <w:rPr>
+          <w:rFonts w:hint="cs"/>
+          <w:noProof/>
+          <w:rtl/>
+          <w:lang w:val="en-US"/>
+        </w:rPr>
+        <w:t xml:space="preserve"> הראשונה שבעצם מתחילה את סגירת התקשורת (כפי שניתן לראות ב-</w:t>
+      </w:r>
+      <w:r>
+        <w:rPr>
+          <w:noProof/>
+          <w:lang w:val="en-US"/>
+        </w:rPr>
+        <w:t>Expert Info</w:t>
+      </w:r>
+      <w:r>
+        <w:rPr>
+          <w:rFonts w:hint="cs"/>
+          <w:noProof/>
+          <w:rtl/>
+          <w:lang w:val="en-US"/>
+        </w:rPr>
+        <w:t>).</w:t>
+      </w:r>
+    </w:p>
+    <w:p>
+      <w:pPr>
+        <w:bidi/>
+        <w:rPr>
+          <w:noProof/>
+          <w:rtl/>
+          <w:lang w:val="en-US"/>
+        </w:rPr>
+      </w:pPr>
+    </w:p>
+    <w:p>
+      <w:pPr>
+        <w:bidi/>
+        <w:rPr>
+          <w:noProof/>
+          <w:rtl/>
+          <w:lang w:val="en-US"/>
+        </w:rPr>
+      </w:pPr>
+    </w:p>
+    <w:p>
+      <w:pPr>
+        <w:bidi/>
+        <w:rPr>
+          <w:noProof/>
+          <w:rtl/>
+          <w:lang w:val="en-US"/>
+        </w:rPr>
+      </w:pPr>
+    </w:p>
+    <w:p>
+      <w:pPr>
+        <w:bidi/>
+        <w:rPr>
+          <w:noProof/>
+          <w:rtl/>
+          <w:lang w:val="en-US"/>
+        </w:rPr>
+      </w:pPr>
+    </w:p>
+    <w:p>
+      <w:pPr>
+        <w:bidi/>
+        <w:rPr>
+          <w:noProof/>
+          <w:rtl/>
+          <w:lang w:val="en-US"/>
+        </w:rPr>
+      </w:pPr>
+    </w:p>
+    <w:p>
+      <w:pPr>
+        <w:bidi/>
+        <w:rPr>
+          <w:noProof/>
+          <w:rtl/>
+          <w:lang w:val="en-US"/>
+        </w:rPr>
+      </w:pPr>
+    </w:p>
+    <w:p>
+      <w:pPr>
+        <w:bidi/>
+        <w:rPr>
+          <w:noProof/>
+          <w:rtl/>
+          <w:lang w:val="en-US"/>
+        </w:rPr>
+      </w:pPr>
+    </w:p>
+    <w:p>
+      <w:pPr>
+        <w:bidi/>
+        <w:rPr>
+          <w:noProof/>
+          <w:rtl/>
+          <w:lang w:val="en-US"/>
+        </w:rPr>
+      </w:pPr>
+      <w:r>
+        <w:rPr>
+          <w:rFonts w:hint="cs"/>
+          <w:noProof/>
+          <w:rtl/>
+          <w:lang w:val="en-US"/>
+        </w:rPr>
+        <w:lastRenderedPageBreak/>
+        <w:t xml:space="preserve">כעת, </w:t>
+      </w:r>
+      <w:r>
+        <w:rPr>
+          <w:rFonts w:hint="cs"/>
+          <w:noProof/>
+          <w:rtl/>
+          <w:lang w:val="en-US"/>
+        </w:rPr>
+        <w:t xml:space="preserve">נפעיל מצב </w:t>
+      </w:r>
+      <w:r>
+        <w:rPr>
+          <w:noProof/>
+          <w:lang w:val="en-US"/>
+        </w:rPr>
+        <w:t>Packet Loss</w:t>
+      </w:r>
+      <w:r>
+        <w:rPr>
+          <w:rFonts w:hint="cs"/>
+          <w:noProof/>
+          <w:rtl/>
+          <w:lang w:val="en-US"/>
+        </w:rPr>
+        <w:t xml:space="preserve"> בכדי לראות את ה-</w:t>
+      </w:r>
+      <w:r>
+        <w:rPr>
+          <w:noProof/>
+          <w:lang w:val="en-US"/>
+        </w:rPr>
+        <w:t>TCP Retranmission</w:t>
+      </w:r>
+      <w:r>
+        <w:rPr>
+          <w:rFonts w:hint="cs"/>
+          <w:noProof/>
+          <w:rtl/>
+          <w:lang w:val="en-US"/>
+        </w:rPr>
+        <w:t>:</w:t>
+      </w:r>
+    </w:p>
+    <w:p>
+      <w:pPr>
+        <w:bidi/>
+        <w:rPr>
+          <w:rFonts w:hint="cs"/>
+          <w:noProof/>
+          <w:rtl/>
+          <w:lang w:val="en-US"/>
+        </w:rPr>
+      </w:pPr>
+      <w:r>
+        <w:rPr>
+          <w:rFonts w:cs="Arial"/>
+          <w:noProof/>
+          <w:rtl/>
+          <w:lang w:val="en-US"/>
+        </w:rPr>
+        <w:drawing>
+          <wp:anchor distT="0" distB="0" distL="114300" distR="114300" simplePos="0" relativeHeight="251660288" behindDoc="0" locked="0" layoutInCell="1" allowOverlap="1" wp14:anchorId="041216EF" wp14:editId="0100911C">
+            <wp:simplePos x="0" y="0"/>
+            <wp:positionH relativeFrom="margin">
+              <wp:posOffset>-750570</wp:posOffset>
+            </wp:positionH>
+            <wp:positionV relativeFrom="paragraph">
+              <wp:posOffset>283649</wp:posOffset>
+            </wp:positionV>
+            <wp:extent cx="7030720" cy="715010"/>
+            <wp:effectExtent l="0" t="0" r="0" b="8890"/>
+            <wp:wrapSquare wrapText="bothSides"/>
+            <wp:docPr id="1136284055" name="Picture 1"/>
+            <wp:cNvGraphicFramePr>
+              <a:graphicFrameLocks xmlns:a="http://schemas.openxmlformats.org/drawingml/2006/main" noChangeAspect="1"/>
+            </wp:cNvGraphicFramePr>
+            <a:graphic xmlns:a="http://schemas.openxmlformats.org/drawingml/2006/main">
+              <a:graphicData uri="http://schemas.openxmlformats.org/drawingml/2006/picture">
+                <pic:pic xmlns:pic="http://schemas.openxmlformats.org/drawingml/2006/picture">
+                  <pic:nvPicPr>
+                    <pic:cNvPr id="1136284055" name=""/>
+                    <pic:cNvPicPr/>
+                  </pic:nvPicPr>
+                  <pic:blipFill>
+                    <a:blip r:embed="rId24" cstate="print">
+                      <a:extLst>
+                        <a:ext uri="{28A0092B-C50C-407E-A947-70E740481C1C}">
+                          <a14:useLocalDpi xmlns:a14="http://schemas.microsoft.com/office/drawing/2010/main" val="0"/>
+                        </a:ext>
+                      </a:extLst>
+                    </a:blip>
+                    <a:stretch>
+                      <a:fillRect/>
+                    </a:stretch>
+                  </pic:blipFill>
+                  <pic:spPr>
+                    <a:xfrm>
+                      <a:off x="0" y="0"/>
+                      <a:ext cx="7030720" cy="715010"/>
+                    </a:xfrm>
+                    <a:prstGeom prst="rect">
+                      <a:avLst/>
+                    </a:prstGeom>
+                  </pic:spPr>
+                </pic:pic>
+              </a:graphicData>
+            </a:graphic>
+            <wp14:sizeRelH relativeFrom="margin">
+              <wp14:pctWidth>0</wp14:pctWidth>
+            </wp14:sizeRelH>
+            <wp14:sizeRelV relativeFrom="margin">
+              <wp14:pctHeight>0</wp14:pctHeight>
+            </wp14:sizeRelV>
+          </wp:anchor>
+        </w:drawing>
+      </w:r>
+      <w:r>
+        <w:rPr>
+          <w:rFonts w:hint="cs"/>
+          <w:noProof/>
+          <w:rtl/>
+          <w:lang w:val="en-US"/>
+        </w:rPr>
+        <w:t>נריץ את ה-</w:t>
+      </w:r>
+      <w:r>
+        <w:rPr>
+          <w:noProof/>
+          <w:lang w:val="en-US"/>
+        </w:rPr>
+        <w:t>TCP_Receiver</w:t>
+      </w:r>
+      <w:r>
+        <w:rPr>
+          <w:rFonts w:hint="cs"/>
+          <w:noProof/>
+          <w:rtl/>
+          <w:lang w:val="en-US"/>
+        </w:rPr>
+        <w:t xml:space="preserve"> ו-</w:t>
+      </w:r>
+      <w:r>
+        <w:rPr>
+          <w:noProof/>
+          <w:lang w:val="en-US"/>
+        </w:rPr>
+        <w:t>TCP_Sender</w:t>
+      </w:r>
+      <w:r>
+        <w:rPr>
+          <w:rFonts w:hint="cs"/>
+          <w:noProof/>
+          <w:rtl/>
+          <w:lang w:val="en-US"/>
+        </w:rPr>
+        <w:t xml:space="preserve"> כמו מקודם וננסה לשלוח מס' חבילות.</w:t>
+      </w:r>
+    </w:p>
+    <w:p>
+      <w:pPr>
+        <w:bidi/>
+        <w:rPr>
+          <w:noProof/>
+          <w:rtl/>
+          <w:lang w:val="en-US"/>
+        </w:rPr>
+      </w:pPr>
+    </w:p>
+    <w:p>
+      <w:pPr>
+        <w:bidi/>
+        <w:rPr>
+          <w:rFonts w:hint="cs"/>
+          <w:noProof/>
+          <w:rtl/>
+          <w:lang w:val="en-US"/>
+        </w:rPr>
+      </w:pPr>
+      <w:r>
+        <w:rPr>
+          <w:rFonts w:hint="cs"/>
+          <w:noProof/>
+          <w:rtl/>
+          <w:lang w:val="en-US"/>
+        </w:rPr>
+        <w:t>נאפיין חבילה לפי 3 הספרות הראשונות ב-</w:t>
+      </w:r>
+      <w:r>
+        <w:rPr>
+          <w:noProof/>
+          <w:lang w:val="en-US"/>
+        </w:rPr>
+        <w:t>Seq number</w:t>
+      </w:r>
+      <w:r>
+        <w:rPr>
+          <w:rFonts w:hint="cs"/>
+          <w:noProof/>
+          <w:rtl/>
+          <w:lang w:val="en-US"/>
+        </w:rPr>
+        <w:t xml:space="preserve"> שלה.</w:t>
+      </w:r>
+    </w:p>
+    <w:p>
+      <w:pPr>
+        <w:bidi/>
+        <w:rPr>
+          <w:noProof/>
+          <w:rtl/>
+          <w:lang w:val="en-US"/>
+        </w:rPr>
+      </w:pPr>
+      <w:r>
+        <w:rPr>
+          <w:rFonts w:hint="cs"/>
+          <w:noProof/>
+          <w:rtl/>
+          <w:lang w:val="en-US"/>
+        </w:rPr>
+        <w:t>נשים לב שבשורה 243 נשלחה החבילה ה-963.</w:t>
+      </w:r>
+      <w:r>
+        <w:rPr>
+          <w:rFonts w:hint="cs"/>
+          <w:noProof/>
+          <w:rtl/>
+          <w:lang w:val="en-US"/>
+        </w:rPr>
+        <w:t xml:space="preserve"> בשורה 244,</w:t>
+      </w:r>
+      <w:r>
+        <w:rPr>
+          <w:rFonts w:hint="cs"/>
+          <w:noProof/>
+          <w:rtl/>
+          <w:lang w:val="en-US"/>
+        </w:rPr>
+        <w:t xml:space="preserve"> </w:t>
+      </w:r>
+      <w:r>
+        <w:rPr>
+          <w:noProof/>
+          <w:lang w:val="en-US"/>
+        </w:rPr>
+        <w:t>Wireshark</w:t>
+      </w:r>
+      <w:r>
+        <w:rPr>
+          <w:rFonts w:hint="cs"/>
+          <w:noProof/>
+          <w:rtl/>
+          <w:lang w:val="en-US"/>
+        </w:rPr>
+        <w:t xml:space="preserve"> </w:t>
+      </w:r>
+      <w:r>
+        <w:rPr>
+          <w:rFonts w:hint="cs"/>
+          <w:noProof/>
+          <w:rtl/>
+          <w:lang w:val="en-US"/>
+        </w:rPr>
+        <w:t>מתריע שלא התקבלה חבילה מכיוון</w:t>
+      </w:r>
+      <w:r>
+        <w:rPr>
+          <w:rFonts w:hint="cs"/>
+          <w:noProof/>
+          <w:rtl/>
+          <w:lang w:val="en-US"/>
+        </w:rPr>
+        <w:t xml:space="preserve"> שבשורה זו התקבלה חבילה 976</w:t>
+      </w:r>
+      <w:r>
+        <w:rPr>
+          <w:rFonts w:hint="cs"/>
+          <w:noProof/>
+          <w:rtl/>
+          <w:lang w:val="en-US"/>
+        </w:rPr>
+        <w:t xml:space="preserve"> (</w:t>
+      </w:r>
+      <w:r>
+        <w:rPr>
+          <w:noProof/>
+          <w:lang w:val="en-US"/>
+        </w:rPr>
+        <w:t>Wireshark</w:t>
+      </w:r>
+      <w:r>
+        <w:rPr>
+          <w:rFonts w:hint="cs"/>
+          <w:noProof/>
+          <w:rtl/>
+          <w:lang w:val="en-US"/>
+        </w:rPr>
+        <w:t xml:space="preserve"> מזהה את הדילוג ולכן מתריע).</w:t>
+      </w:r>
+    </w:p>
+    <w:p>
+      <w:pPr>
+        <w:bidi/>
+        <w:rPr>
+          <w:noProof/>
+          <w:rtl/>
+          <w:lang w:val="en-US"/>
+        </w:rPr>
+      </w:pPr>
+      <w:r>
+        <w:rPr>
+          <w:rFonts w:hint="cs"/>
+          <w:noProof/>
+          <w:rtl/>
+          <w:lang w:val="en-US"/>
+        </w:rPr>
+        <w:t>בשורה 246 ה-</w:t>
+      </w:r>
+      <w:r>
+        <w:rPr>
+          <w:noProof/>
+          <w:lang w:val="en-US"/>
+        </w:rPr>
+        <w:t>Receiver</w:t>
+      </w:r>
+      <w:r>
+        <w:rPr>
+          <w:rFonts w:hint="cs"/>
+          <w:noProof/>
+          <w:rtl/>
+          <w:lang w:val="en-US"/>
+        </w:rPr>
+        <w:t xml:space="preserve"> שולח </w:t>
+      </w:r>
+      <w:r>
+        <w:rPr>
+          <w:rFonts w:hint="cs"/>
+          <w:noProof/>
+          <w:lang w:val="en-US"/>
+        </w:rPr>
+        <w:t>ACK</w:t>
+      </w:r>
+      <w:r>
+        <w:rPr>
+          <w:rFonts w:hint="cs"/>
+          <w:noProof/>
+          <w:rtl/>
+          <w:lang w:val="en-US"/>
+        </w:rPr>
+        <w:t xml:space="preserve"> על כל החבילות עד 969</w:t>
+      </w:r>
+      <w:r>
+        <w:rPr>
+          <w:rFonts w:hint="cs"/>
+          <w:noProof/>
+          <w:rtl/>
+          <w:lang w:val="en-US"/>
+        </w:rPr>
+        <w:t>, כלומר החבילה הבאה שה-</w:t>
+      </w:r>
+      <w:r>
+        <w:rPr>
+          <w:noProof/>
+          <w:lang w:val="en-US"/>
+        </w:rPr>
+        <w:t>Receiver</w:t>
+      </w:r>
+      <w:r>
+        <w:rPr>
+          <w:rFonts w:hint="cs"/>
+          <w:noProof/>
+          <w:rtl/>
+          <w:lang w:val="en-US"/>
+        </w:rPr>
+        <w:t xml:space="preserve"> מצפה לקבל היא 969 (שזו החבילה שקיבלנו התרעה שלא התקבלה מקודם).</w:t>
+      </w:r>
+    </w:p>
+    <w:p>
+      <w:pPr>
+        <w:bidi/>
+        <w:rPr>
+          <w:noProof/>
+          <w:rtl/>
+          <w:lang w:val="en-US"/>
+        </w:rPr>
+      </w:pPr>
+      <w:r>
+        <w:rPr>
+          <w:rFonts w:hint="cs"/>
+          <w:noProof/>
+          <w:rtl/>
+          <w:lang w:val="en-US"/>
+        </w:rPr>
+        <w:t xml:space="preserve">בשורה 247 אנחנו שולחים </w:t>
+      </w:r>
+      <w:r>
+        <w:rPr>
+          <w:rFonts w:hint="cs"/>
+          <w:noProof/>
+          <w:lang w:val="en-US"/>
+        </w:rPr>
+        <w:t>ACK</w:t>
+      </w:r>
+      <w:r>
+        <w:rPr>
+          <w:rFonts w:hint="cs"/>
+          <w:noProof/>
+          <w:rtl/>
+          <w:lang w:val="en-US"/>
+        </w:rPr>
+        <w:t xml:space="preserve"> חוזר על כך שקיבלנו את כל החבילות על 969. זהו </w:t>
+      </w:r>
+      <w:r>
+        <w:rPr>
+          <w:rFonts w:hint="cs"/>
+          <w:noProof/>
+          <w:lang w:val="en-US"/>
+        </w:rPr>
+        <w:t>ACK</w:t>
+      </w:r>
+      <w:r>
+        <w:rPr>
+          <w:rFonts w:hint="cs"/>
+          <w:noProof/>
+          <w:rtl/>
+          <w:lang w:val="en-US"/>
+        </w:rPr>
+        <w:t xml:space="preserve"> על החבילה שקיבלנו בשורה 244, שאינה 969.</w:t>
+      </w:r>
+    </w:p>
+    <w:p>
+      <w:pPr>
+        <w:bidi/>
+        <w:rPr>
+          <w:noProof/>
+          <w:rtl/>
+          <w:lang w:val="en-US"/>
+        </w:rPr>
+      </w:pPr>
+      <w:r>
+        <w:rPr>
+          <w:rFonts w:hint="cs"/>
+          <w:noProof/>
+          <w:rtl/>
+          <w:lang w:val="en-US"/>
+        </w:rPr>
+        <w:t>בשורה 248, ה-</w:t>
+      </w:r>
+      <w:r>
+        <w:rPr>
+          <w:noProof/>
+          <w:lang w:val="en-US"/>
+        </w:rPr>
+        <w:t>Sender</w:t>
+      </w:r>
+      <w:r>
+        <w:rPr>
+          <w:rFonts w:hint="cs"/>
+          <w:noProof/>
+          <w:rtl/>
+          <w:lang w:val="en-US"/>
+        </w:rPr>
+        <w:t xml:space="preserve"> ממשיך לשלוח לנו את החבילה הבאה (289), שכן היא נמצאת בחלון שלו.</w:t>
+      </w:r>
+    </w:p>
+    <w:p>
+      <w:pPr>
+        <w:bidi/>
+        <w:rPr>
+          <w:noProof/>
+          <w:rtl/>
+          <w:lang w:val="en-US"/>
+        </w:rPr>
+      </w:pPr>
+      <w:r>
+        <w:rPr>
+          <w:rFonts w:hint="cs"/>
+          <w:noProof/>
+          <w:rtl/>
+          <w:lang w:val="en-US"/>
+        </w:rPr>
+        <w:t>בשורה 249, ה-</w:t>
+      </w:r>
+      <w:r>
+        <w:rPr>
+          <w:noProof/>
+          <w:lang w:val="en-US"/>
+        </w:rPr>
+        <w:t>Receiver</w:t>
+      </w:r>
+      <w:r>
+        <w:rPr>
+          <w:rFonts w:hint="cs"/>
+          <w:noProof/>
+          <w:rtl/>
+          <w:lang w:val="en-US"/>
+        </w:rPr>
+        <w:t xml:space="preserve"> שוב שולח </w:t>
+      </w:r>
+      <w:r>
+        <w:rPr>
+          <w:rFonts w:hint="cs"/>
+          <w:noProof/>
+          <w:lang w:val="en-US"/>
+        </w:rPr>
+        <w:t>ACK</w:t>
+      </w:r>
+      <w:r>
+        <w:rPr>
+          <w:rFonts w:hint="cs"/>
+          <w:noProof/>
+          <w:rtl/>
+          <w:lang w:val="en-US"/>
+        </w:rPr>
+        <w:t>, בהתאמה לחבילה האחרונה. מס' ה-</w:t>
+      </w:r>
+      <w:r>
+        <w:rPr>
+          <w:rFonts w:hint="cs"/>
+          <w:noProof/>
+          <w:lang w:val="en-US"/>
+        </w:rPr>
+        <w:t>ACK</w:t>
+      </w:r>
+      <w:r>
+        <w:rPr>
+          <w:rFonts w:hint="cs"/>
+          <w:noProof/>
+          <w:rtl/>
+          <w:lang w:val="en-US"/>
+        </w:rPr>
+        <w:t xml:space="preserve"> תואם ל</w:t>
+      </w:r>
+      <w:r>
+        <w:rPr>
+          <w:rFonts w:hint="cs"/>
+          <w:noProof/>
+          <w:rtl/>
+          <w:lang w:val="en-US"/>
+        </w:rPr>
+        <w:t>חבילה 969 כדי להתריע ל-</w:t>
+      </w:r>
+      <w:r>
+        <w:rPr>
+          <w:noProof/>
+          <w:lang w:val="en-US"/>
+        </w:rPr>
+        <w:t>Sender</w:t>
+      </w:r>
+      <w:r>
+        <w:rPr>
+          <w:rFonts w:hint="cs"/>
+          <w:noProof/>
+          <w:rtl/>
+          <w:lang w:val="en-US"/>
+        </w:rPr>
+        <w:t xml:space="preserve"> על כך שה-</w:t>
+      </w:r>
+      <w:r>
+        <w:rPr>
+          <w:noProof/>
+          <w:lang w:val="en-US"/>
+        </w:rPr>
+        <w:t>Receiver</w:t>
+      </w:r>
+      <w:r>
+        <w:rPr>
+          <w:rFonts w:hint="cs"/>
+          <w:noProof/>
+          <w:rtl/>
+          <w:lang w:val="en-US"/>
+        </w:rPr>
+        <w:t xml:space="preserve"> עדיין מצפה לקבל את חבילה 969.</w:t>
+      </w:r>
+    </w:p>
+    <w:p>
+      <w:pPr>
+        <w:bidi/>
+        <w:rPr>
+          <w:noProof/>
+          <w:rtl/>
+          <w:lang w:val="en-US"/>
+        </w:rPr>
+      </w:pPr>
+      <w:r>
+        <w:rPr>
+          <w:rFonts w:hint="cs"/>
+          <w:noProof/>
+          <w:rtl/>
+          <w:lang w:val="en-US"/>
+        </w:rPr>
+        <w:t xml:space="preserve">לבסוף, בשורה 250 מתבצע </w:t>
+      </w:r>
+      <w:r>
+        <w:rPr>
+          <w:rFonts w:hint="cs"/>
+          <w:noProof/>
+          <w:lang w:val="en-US"/>
+        </w:rPr>
+        <w:t>TCP</w:t>
+      </w:r>
+      <w:r>
+        <w:rPr>
+          <w:noProof/>
+          <w:lang w:val="en-US"/>
+        </w:rPr>
+        <w:t xml:space="preserve"> Fast Retransmissio</w:t>
+      </w:r>
+      <w:r>
+        <w:rPr>
+          <w:noProof/>
+          <w:lang w:val="en-US"/>
+        </w:rPr>
+        <w:t>n</w:t>
+      </w:r>
+      <w:r>
+        <w:rPr>
+          <w:rFonts w:hint="cs"/>
+          <w:noProof/>
+          <w:rtl/>
+          <w:lang w:val="en-US"/>
+        </w:rPr>
+        <w:t xml:space="preserve"> בו ה-</w:t>
+      </w:r>
+      <w:r>
+        <w:rPr>
+          <w:noProof/>
+          <w:lang w:val="en-US"/>
+        </w:rPr>
+        <w:t>Sender</w:t>
+      </w:r>
+      <w:r>
+        <w:rPr>
+          <w:rFonts w:hint="cs"/>
+          <w:noProof/>
+          <w:rtl/>
+          <w:lang w:val="en-US"/>
+        </w:rPr>
+        <w:t xml:space="preserve"> שולח את חבילה 969.</w:t>
+      </w:r>
+    </w:p>
+    <w:p>
+      <w:pPr>
+        <w:bidi/>
+        <w:rPr>
+          <w:noProof/>
+          <w:rtl/>
+          <w:lang w:val="en-US"/>
+        </w:rPr>
+      </w:pPr>
+      <w:r>
+        <w:rPr>
+          <w:rFonts w:hint="cs"/>
+          <w:noProof/>
+          <w:rtl/>
+          <w:lang w:val="en-US"/>
+        </w:rPr>
+        <w:t>בשורה 251, ה-</w:t>
+      </w:r>
+      <w:r>
+        <w:rPr>
+          <w:noProof/>
+          <w:lang w:val="en-US"/>
+        </w:rPr>
+        <w:t>Sender</w:t>
+      </w:r>
+      <w:r>
+        <w:rPr>
+          <w:rFonts w:hint="cs"/>
+          <w:noProof/>
+          <w:rtl/>
+          <w:lang w:val="en-US"/>
+        </w:rPr>
+        <w:t xml:space="preserve"> כבר מתקדם לחבילה הבאה ושולח את 996.</w:t>
+      </w:r>
+    </w:p>
+    <w:p>
+      <w:pPr>
+        <w:bidi/>
+        <w:rPr>
+          <w:noProof/>
+          <w:rtl/>
+          <w:lang w:val="en-US"/>
+        </w:rPr>
+      </w:pPr>
+      <w:r>
+        <w:rPr>
+          <w:rFonts w:hint="cs"/>
+          <w:noProof/>
+          <w:rtl/>
+          <w:lang w:val="en-US"/>
+        </w:rPr>
+        <w:t>בשורה 252, ה-</w:t>
+      </w:r>
+      <w:r>
+        <w:rPr>
+          <w:noProof/>
+          <w:lang w:val="en-US"/>
+        </w:rPr>
+        <w:t>Receiver</w:t>
+      </w:r>
+      <w:r>
+        <w:rPr>
+          <w:rFonts w:hint="cs"/>
+          <w:noProof/>
+          <w:rtl/>
+          <w:lang w:val="en-US"/>
+        </w:rPr>
+        <w:t xml:space="preserve"> שולח </w:t>
+      </w:r>
+      <w:r>
+        <w:rPr>
+          <w:rFonts w:hint="cs"/>
+          <w:noProof/>
+          <w:lang w:val="en-US"/>
+        </w:rPr>
+        <w:t>ACK</w:t>
+      </w:r>
+      <w:r>
+        <w:rPr>
+          <w:rFonts w:hint="cs"/>
+          <w:noProof/>
+          <w:rtl/>
+          <w:lang w:val="en-US"/>
+        </w:rPr>
+        <w:t xml:space="preserve"> על חבילה 969. ניתן לראות שמס' ה-</w:t>
+      </w:r>
+      <w:r>
+        <w:rPr>
+          <w:rFonts w:hint="cs"/>
+          <w:noProof/>
+          <w:lang w:val="en-US"/>
+        </w:rPr>
+        <w:t>ACK</w:t>
+      </w:r>
+      <w:r>
+        <w:rPr>
+          <w:rFonts w:hint="cs"/>
+          <w:noProof/>
+          <w:rtl/>
+          <w:lang w:val="en-US"/>
+        </w:rPr>
+        <w:t xml:space="preserve"> הוא 996, שכן את כל החבילות בין 969 ל-996 ה-</w:t>
+      </w:r>
+      <w:r>
+        <w:rPr>
+          <w:rFonts w:hint="cs"/>
+          <w:noProof/>
+          <w:lang w:val="en-US"/>
+        </w:rPr>
+        <w:t>R</w:t>
+      </w:r>
+      <w:r>
+        <w:rPr>
+          <w:noProof/>
+          <w:lang w:val="en-US"/>
+        </w:rPr>
+        <w:t>eceiver</w:t>
+      </w:r>
+      <w:r>
+        <w:rPr>
+          <w:rFonts w:hint="cs"/>
+          <w:noProof/>
+          <w:rtl/>
+          <w:lang w:val="en-US"/>
+        </w:rPr>
+        <w:t xml:space="preserve"> קיבל (חבילה 996 נשלחה מה-</w:t>
+      </w:r>
+      <w:r>
+        <w:rPr>
+          <w:noProof/>
+          <w:lang w:val="en-US"/>
+        </w:rPr>
+        <w:t>Sender</w:t>
+      </w:r>
+      <w:r>
+        <w:rPr>
+          <w:rFonts w:hint="cs"/>
+          <w:noProof/>
+          <w:rtl/>
+          <w:lang w:val="en-US"/>
+        </w:rPr>
+        <w:t xml:space="preserve"> במקביל ל-</w:t>
+      </w:r>
+      <w:r>
+        <w:rPr>
+          <w:rFonts w:hint="cs"/>
+          <w:noProof/>
+          <w:lang w:val="en-US"/>
+        </w:rPr>
+        <w:t>ACK</w:t>
+      </w:r>
+      <w:r>
+        <w:rPr>
+          <w:rFonts w:hint="cs"/>
+          <w:noProof/>
+          <w:rtl/>
+          <w:lang w:val="en-US"/>
+        </w:rPr>
+        <w:t xml:space="preserve"> שנשלח מה-</w:t>
+      </w:r>
+      <w:r>
+        <w:rPr>
+          <w:noProof/>
+          <w:lang w:val="en-US"/>
+        </w:rPr>
+        <w:t>Reciever</w:t>
+      </w:r>
+      <w:r>
+        <w:rPr>
+          <w:rFonts w:hint="cs"/>
+          <w:noProof/>
+          <w:rtl/>
+          <w:lang w:val="en-US"/>
+        </w:rPr>
+        <w:t>).</w:t>
+      </w:r>
+    </w:p>
+    <w:p>
+      <w:pPr>
+        <w:bidi/>
+        <w:rPr>
+          <w:rFonts w:hint="cs"/>
+          <w:noProof/>
+          <w:rtl/>
+          <w:lang w:val="en-US"/>
+        </w:rPr>
+      </w:pPr>
+      <w:r>
+        <w:rPr>
+          <w:rFonts w:hint="cs"/>
+          <w:noProof/>
+          <w:rtl/>
+          <w:lang w:val="en-US"/>
+        </w:rPr>
+        <w:t xml:space="preserve"> </w:t>
+      </w:r>
+    </w:p>
+    <w:p>
+      <w:pPr>
+        <w:bidi/>
+        <w:rPr>
+          <w:rFonts w:hint="cs"/>
+          <w:noProof/>
+          <w:rtl/>
+          <w:lang w:val="en-US"/>
+        </w:rPr>
+      </w:pPr>
     </w:p>
     <w:sectPr>
       <w:pgSz w:w="11906" w:h="16838"/>
@@ -3649,4 +6353,16 @@
     </a:ext>
   </a:extLst>
 </a:theme>
+</file>
+
+<file path=customXml/item1.xml><?xml version="1.0" encoding="utf-8"?>
+<b:Sources xmlns:b="http://schemas.openxmlformats.org/officeDocument/2006/bibliography" xmlns="http://schemas.openxmlformats.org/officeDocument/2006/bibliography" SelectedStyle="\APASixthEditionOfficeOnline.xsl" StyleName="APA" Version="6"/>
+</file>
+
+<file path=customXml/itemProps1.xml><?xml version="1.0" encoding="utf-8"?>
+<ds:datastoreItem xmlns:ds="http://schemas.openxmlformats.org/officeDocument/2006/customXml" ds:itemID="{DE4707B1-BD60-4450-A38B-A8FAF017046A}">
+  <ds:schemaRefs>
+    <ds:schemaRef ds:uri="http://schemas.openxmlformats.org/officeDocument/2006/bibliography"/>
+  </ds:schemaRefs>
+</ds:datastoreItem>
 </file>
</xml_diff>

<commit_message>
Added terminal screenshots for the RUDP
</commit_message>
<xml_diff>
--- a/Word documents/הסבר הקלטות.docx
+++ b/Word documents/הסבר הקלטות.docx
@@ -2445,6 +2445,7 @@
         <w:bidi/>
         <w:rPr>
           <w:noProof/>
+          <w:rtl/>
           <w:lang w:val="en-US"/>
         </w:rPr>
       </w:pPr>
@@ -2496,6 +2497,582 @@
         <w:bidi/>
         <w:rPr>
           <w:noProof/>
+          <w:rtl/>
+          <w:lang w:val="en-US"/>
+        </w:rPr>
+      </w:pPr>
+    </w:p>
+    <w:p>
+      <w:pPr>
+        <w:bidi/>
+        <w:rPr>
+          <w:noProof/>
+          <w:rtl/>
+          <w:lang w:val="en-US"/>
+        </w:rPr>
+      </w:pPr>
+      <w:r>
+        <w:rPr>
+          <w:rFonts w:hint="cs"/>
+          <w:noProof/>
+          <w:rtl/>
+          <w:lang w:val="en-US"/>
+        </w:rPr>
+        <w:t>כעת, נראה פעולה תקינה של הפרוטוקול:</w:t>
+      </w:r>
+    </w:p>
+    <w:p>
+      <w:pPr>
+        <w:bidi/>
+        <w:rPr>
+          <w:noProof/>
+          <w:rtl/>
+          <w:lang w:val="en-US"/>
+        </w:rPr>
+      </w:pPr>
+      <w:r>
+        <w:rPr>
+          <w:rFonts w:cs="Arial"/>
+          <w:noProof/>
+          <w:rtl/>
+          <w:lang w:val="en-US"/>
+        </w:rPr>
+        <w:drawing>
+          <wp:anchor distT="0" distB="0" distL="114300" distR="114300" simplePos="0" relativeHeight="251663360" behindDoc="0" locked="0" layoutInCell="1" allowOverlap="1" wp14:anchorId="5342582C" wp14:editId="6327AF96">
+            <wp:simplePos x="0" y="0"/>
+            <wp:positionH relativeFrom="column">
+              <wp:posOffset>-605155</wp:posOffset>
+            </wp:positionH>
+            <wp:positionV relativeFrom="paragraph">
+              <wp:posOffset>88900</wp:posOffset>
+            </wp:positionV>
+            <wp:extent cx="3231515" cy="2673985"/>
+            <wp:effectExtent l="0" t="0" r="6985" b="0"/>
+            <wp:wrapSquare wrapText="bothSides"/>
+            <wp:docPr id="508003266" name="Picture 1" descr="A screenshot of a computer&#10;&#10;Description automatically generated"/>
+            <wp:cNvGraphicFramePr>
+              <a:graphicFrameLocks xmlns:a="http://schemas.openxmlformats.org/drawingml/2006/main" noChangeAspect="1"/>
+            </wp:cNvGraphicFramePr>
+            <a:graphic xmlns:a="http://schemas.openxmlformats.org/drawingml/2006/main">
+              <a:graphicData uri="http://schemas.openxmlformats.org/drawingml/2006/picture">
+                <pic:pic xmlns:pic="http://schemas.openxmlformats.org/drawingml/2006/picture">
+                  <pic:nvPicPr>
+                    <pic:cNvPr id="508003266" name="Picture 1" descr="A screenshot of a computer&#10;&#10;Description automatically generated"/>
+                    <pic:cNvPicPr/>
+                  </pic:nvPicPr>
+                  <pic:blipFill>
+                    <a:blip r:embed="rId17">
+                      <a:extLst>
+                        <a:ext uri="{28A0092B-C50C-407E-A947-70E740481C1C}">
+                          <a14:useLocalDpi xmlns:a14="http://schemas.microsoft.com/office/drawing/2010/main" val="0"/>
+                        </a:ext>
+                      </a:extLst>
+                    </a:blip>
+                    <a:stretch>
+                      <a:fillRect/>
+                    </a:stretch>
+                  </pic:blipFill>
+                  <pic:spPr>
+                    <a:xfrm>
+                      <a:off x="0" y="0"/>
+                      <a:ext cx="3231515" cy="2673985"/>
+                    </a:xfrm>
+                    <a:prstGeom prst="rect">
+                      <a:avLst/>
+                    </a:prstGeom>
+                  </pic:spPr>
+                </pic:pic>
+              </a:graphicData>
+            </a:graphic>
+            <wp14:sizeRelH relativeFrom="page">
+              <wp14:pctWidth>0</wp14:pctWidth>
+            </wp14:sizeRelH>
+            <wp14:sizeRelV relativeFrom="page">
+              <wp14:pctHeight>0</wp14:pctHeight>
+            </wp14:sizeRelV>
+          </wp:anchor>
+        </w:drawing>
+      </w:r>
+    </w:p>
+    <w:p>
+      <w:pPr>
+        <w:bidi/>
+        <w:rPr>
+          <w:noProof/>
+          <w:rtl/>
+          <w:lang w:val="en-US"/>
+        </w:rPr>
+      </w:pPr>
+      <w:r>
+        <w:rPr>
+          <w:rFonts w:cs="Arial"/>
+          <w:noProof/>
+          <w:rtl/>
+          <w:lang w:val="en-US"/>
+        </w:rPr>
+        <w:drawing>
+          <wp:anchor distT="0" distB="0" distL="114300" distR="114300" simplePos="0" relativeHeight="251662336" behindDoc="0" locked="0" layoutInCell="1" allowOverlap="1" wp14:anchorId="339D51C6" wp14:editId="5AF70342">
+            <wp:simplePos x="0" y="0"/>
+            <wp:positionH relativeFrom="column">
+              <wp:posOffset>2629535</wp:posOffset>
+            </wp:positionH>
+            <wp:positionV relativeFrom="paragraph">
+              <wp:posOffset>405130</wp:posOffset>
+            </wp:positionV>
+            <wp:extent cx="3610610" cy="1743075"/>
+            <wp:effectExtent l="0" t="0" r="8890" b="9525"/>
+            <wp:wrapSquare wrapText="bothSides"/>
+            <wp:docPr id="1519108138" name="Picture 1" descr="A screenshot of a computer&#10;&#10;Description automatically generated"/>
+            <wp:cNvGraphicFramePr>
+              <a:graphicFrameLocks xmlns:a="http://schemas.openxmlformats.org/drawingml/2006/main" noChangeAspect="1"/>
+            </wp:cNvGraphicFramePr>
+            <a:graphic xmlns:a="http://schemas.openxmlformats.org/drawingml/2006/main">
+              <a:graphicData uri="http://schemas.openxmlformats.org/drawingml/2006/picture">
+                <pic:pic xmlns:pic="http://schemas.openxmlformats.org/drawingml/2006/picture">
+                  <pic:nvPicPr>
+                    <pic:cNvPr id="1519108138" name="Picture 1" descr="A screenshot of a computer&#10;&#10;Description automatically generated"/>
+                    <pic:cNvPicPr/>
+                  </pic:nvPicPr>
+                  <pic:blipFill>
+                    <a:blip r:embed="rId18">
+                      <a:extLst>
+                        <a:ext uri="{28A0092B-C50C-407E-A947-70E740481C1C}">
+                          <a14:useLocalDpi xmlns:a14="http://schemas.microsoft.com/office/drawing/2010/main" val="0"/>
+                        </a:ext>
+                      </a:extLst>
+                    </a:blip>
+                    <a:stretch>
+                      <a:fillRect/>
+                    </a:stretch>
+                  </pic:blipFill>
+                  <pic:spPr>
+                    <a:xfrm>
+                      <a:off x="0" y="0"/>
+                      <a:ext cx="3610610" cy="1743075"/>
+                    </a:xfrm>
+                    <a:prstGeom prst="rect">
+                      <a:avLst/>
+                    </a:prstGeom>
+                  </pic:spPr>
+                </pic:pic>
+              </a:graphicData>
+            </a:graphic>
+            <wp14:sizeRelH relativeFrom="page">
+              <wp14:pctWidth>0</wp14:pctWidth>
+            </wp14:sizeRelH>
+            <wp14:sizeRelV relativeFrom="page">
+              <wp14:pctHeight>0</wp14:pctHeight>
+            </wp14:sizeRelV>
+          </wp:anchor>
+        </w:drawing>
+      </w:r>
+    </w:p>
+    <w:p>
+      <w:pPr>
+        <w:bidi/>
+        <w:rPr>
+          <w:noProof/>
+          <w:rtl/>
+          <w:lang w:val="en-US"/>
+        </w:rPr>
+      </w:pPr>
+    </w:p>
+    <w:p>
+      <w:pPr>
+        <w:bidi/>
+        <w:rPr>
+          <w:noProof/>
+          <w:rtl/>
+          <w:lang w:val="en-US"/>
+        </w:rPr>
+      </w:pPr>
+    </w:p>
+    <w:p>
+      <w:pPr>
+        <w:bidi/>
+        <w:rPr>
+          <w:noProof/>
+          <w:rtl/>
+          <w:lang w:val="en-US"/>
+        </w:rPr>
+      </w:pPr>
+    </w:p>
+    <w:p>
+      <w:pPr>
+        <w:bidi/>
+        <w:rPr>
+          <w:noProof/>
+          <w:rtl/>
+          <w:lang w:val="en-US"/>
+        </w:rPr>
+      </w:pPr>
+      <w:r>
+        <w:rPr>
+          <w:rFonts w:hint="cs"/>
+          <w:noProof/>
+          <w:rtl/>
+          <w:lang w:val="en-US"/>
+        </w:rPr>
+        <w:t>בטרמינל השמאלי ניתן לראות פתיחת תקשורת של  ה-</w:t>
+      </w:r>
+      <w:r>
+        <w:rPr>
+          <w:noProof/>
+          <w:lang w:val="en-US"/>
+        </w:rPr>
+        <w:t>RUDP Receiver</w:t>
+      </w:r>
+      <w:r>
+        <w:rPr>
+          <w:rFonts w:hint="cs"/>
+          <w:noProof/>
+          <w:rtl/>
+          <w:lang w:val="en-US"/>
+        </w:rPr>
+        <w:t>, ההודעה הראשונה שהתקבלה היא גודל הקובץ אליו ה-</w:t>
+      </w:r>
+      <w:r>
+        <w:rPr>
+          <w:noProof/>
+          <w:lang w:val="en-US"/>
+        </w:rPr>
+        <w:t>Receiver</w:t>
+      </w:r>
+      <w:r>
+        <w:rPr>
+          <w:rFonts w:hint="cs"/>
+          <w:noProof/>
+          <w:rtl/>
+          <w:lang w:val="en-US"/>
+        </w:rPr>
+        <w:t xml:space="preserve"> נדרש לצפות.</w:t>
+      </w:r>
+    </w:p>
+    <w:p>
+      <w:pPr>
+        <w:bidi/>
+        <w:rPr>
+          <w:noProof/>
+          <w:rtl/>
+          <w:lang w:val="en-US"/>
+        </w:rPr>
+      </w:pPr>
+      <w:r>
+        <w:rPr>
+          <w:rFonts w:hint="cs"/>
+          <w:noProof/>
+          <w:rtl/>
+          <w:lang w:val="en-US"/>
+        </w:rPr>
+        <w:t>לאחר מכן, עבור כל פעם שישלח הקובץ, יודפס מס' הפעמים שהקובץ נשלח (מתחיל מ-0), הזמן שלקח לקבלת הקובץ ומהירות השליחה.</w:t>
+      </w:r>
+    </w:p>
+    <w:p>
+      <w:pPr>
+        <w:bidi/>
+        <w:rPr>
+          <w:noProof/>
+          <w:rtl/>
+          <w:lang w:val="en-US"/>
+        </w:rPr>
+      </w:pPr>
+      <w:r>
+        <w:rPr>
+          <w:rFonts w:hint="cs"/>
+          <w:noProof/>
+          <w:rtl/>
+          <w:lang w:val="en-US"/>
+        </w:rPr>
+        <w:t>כאשר ה-</w:t>
+      </w:r>
+      <w:r>
+        <w:rPr>
+          <w:noProof/>
+          <w:lang w:val="en-US"/>
+        </w:rPr>
+        <w:t>Sender</w:t>
+      </w:r>
+      <w:r>
+        <w:rPr>
+          <w:rFonts w:hint="cs"/>
+          <w:noProof/>
+          <w:rtl/>
+          <w:lang w:val="en-US"/>
+        </w:rPr>
+        <w:t xml:space="preserve"> מסיים את התקשורת, נדפיס סיכום של הריצה</w:t>
+      </w:r>
+      <w:r>
+        <w:rPr>
+          <w:rFonts w:hint="cs"/>
+          <w:noProof/>
+          <w:rtl/>
+          <w:lang w:val="en-US"/>
+        </w:rPr>
+        <w:t xml:space="preserve">, </w:t>
+      </w:r>
+      <w:r>
+        <w:rPr>
+          <w:rFonts w:hint="cs"/>
+          <w:noProof/>
+          <w:rtl/>
+          <w:lang w:val="en-US"/>
+        </w:rPr>
+        <w:t>ממוצעי מהירות, זמן ומס' ריצות כולל.</w:t>
+      </w:r>
+    </w:p>
+    <w:p>
+      <w:pPr>
+        <w:bidi/>
+        <w:rPr>
+          <w:noProof/>
+          <w:rtl/>
+          <w:lang w:val="en-US"/>
+        </w:rPr>
+      </w:pPr>
+      <w:r>
+        <w:rPr>
+          <w:rFonts w:hint="cs"/>
+          <w:noProof/>
+          <w:rtl/>
+          <w:lang w:val="en-US"/>
+        </w:rPr>
+        <w:t>בטרמינל הימני ניתן לראות את ריצת ה-</w:t>
+      </w:r>
+      <w:r>
+        <w:rPr>
+          <w:rFonts w:hint="cs"/>
+          <w:noProof/>
+          <w:lang w:val="en-US"/>
+        </w:rPr>
+        <w:t>RUDP S</w:t>
+      </w:r>
+      <w:r>
+        <w:rPr>
+          <w:noProof/>
+          <w:lang w:val="en-US"/>
+        </w:rPr>
+        <w:t>ender</w:t>
+      </w:r>
+      <w:r>
+        <w:rPr>
+          <w:rFonts w:hint="cs"/>
+          <w:noProof/>
+          <w:rtl/>
+          <w:lang w:val="en-US"/>
+        </w:rPr>
+        <w:t xml:space="preserve">. נשים לב שאם המשתמש לא מגדיר </w:t>
+      </w:r>
+      <w:r>
+        <w:rPr>
+          <w:noProof/>
+          <w:lang w:val="en-US"/>
+        </w:rPr>
+        <w:t>IP</w:t>
+      </w:r>
+      <w:r>
+        <w:rPr>
+          <w:rFonts w:hint="cs"/>
+          <w:noProof/>
+          <w:rtl/>
+          <w:lang w:val="en-US"/>
+        </w:rPr>
+        <w:t xml:space="preserve"> לתוכנית, קיים </w:t>
+      </w:r>
+      <w:r>
+        <w:rPr>
+          <w:rFonts w:hint="cs"/>
+          <w:noProof/>
+          <w:lang w:val="en-US"/>
+        </w:rPr>
+        <w:t>IP</w:t>
+      </w:r>
+      <w:r>
+        <w:rPr>
+          <w:rFonts w:hint="cs"/>
+          <w:noProof/>
+          <w:rtl/>
+          <w:lang w:val="en-US"/>
+        </w:rPr>
+        <w:t xml:space="preserve"> דיפולטיבי (כמו שניתן לראות בתמונה, למרות שלא נתנו </w:t>
+      </w:r>
+      <w:r>
+        <w:rPr>
+          <w:rFonts w:hint="cs"/>
+          <w:noProof/>
+          <w:lang w:val="en-US"/>
+        </w:rPr>
+        <w:t>IP</w:t>
+      </w:r>
+      <w:r>
+        <w:rPr>
+          <w:rFonts w:hint="cs"/>
+          <w:noProof/>
+          <w:rtl/>
+          <w:lang w:val="en-US"/>
+        </w:rPr>
+        <w:t xml:space="preserve"> התוכנית עדיין רצה).</w:t>
+      </w:r>
+    </w:p>
+    <w:p>
+      <w:pPr>
+        <w:bidi/>
+        <w:rPr>
+          <w:noProof/>
+          <w:rtl/>
+          <w:lang w:val="en-US"/>
+        </w:rPr>
+      </w:pPr>
+      <w:r>
+        <w:rPr>
+          <w:rFonts w:hint="cs"/>
+          <w:noProof/>
+          <w:rtl/>
+          <w:lang w:val="en-US"/>
+        </w:rPr>
+        <w:t>התוכנית תשלח את הקובץ ותשאל את המשתמש האם לשלוח שוב.</w:t>
+      </w:r>
+    </w:p>
+    <w:p>
+      <w:pPr>
+        <w:bidi/>
+        <w:rPr>
+          <w:noProof/>
+          <w:rtl/>
+          <w:lang w:val="en-US"/>
+        </w:rPr>
+      </w:pPr>
+      <w:r>
+        <w:rPr>
+          <w:rFonts w:hint="cs"/>
+          <w:noProof/>
+          <w:rtl/>
+          <w:lang w:val="en-US"/>
+        </w:rPr>
+        <w:t xml:space="preserve">התוכנית תמשיך לשלוח את הקובץ כל עוד המשתמש מקליד </w:t>
+      </w:r>
+      <w:r>
+        <w:rPr>
+          <w:noProof/>
+          <w:lang w:val="en-US"/>
+        </w:rPr>
+        <w:t>‘y’</w:t>
+      </w:r>
+      <w:r>
+        <w:rPr>
+          <w:rFonts w:hint="cs"/>
+          <w:noProof/>
+          <w:rtl/>
+          <w:lang w:val="en-US"/>
+        </w:rPr>
+        <w:t>.</w:t>
+      </w:r>
+    </w:p>
+    <w:p>
+      <w:pPr>
+        <w:bidi/>
+        <w:rPr>
+          <w:rFonts w:hint="cs"/>
+          <w:noProof/>
+          <w:rtl/>
+          <w:lang w:val="en-US"/>
+        </w:rPr>
+      </w:pPr>
+      <w:r>
+        <w:rPr>
+          <w:rFonts w:hint="cs"/>
+          <w:noProof/>
+          <w:rtl/>
+          <w:lang w:val="en-US"/>
+        </w:rPr>
+        <w:t xml:space="preserve">כאשר המשתמש יקליד </w:t>
+      </w:r>
+      <w:r>
+        <w:rPr>
+          <w:noProof/>
+          <w:lang w:val="en-US"/>
+        </w:rPr>
+        <w:t>‘n’</w:t>
+      </w:r>
+      <w:r>
+        <w:rPr>
+          <w:rFonts w:hint="cs"/>
+          <w:noProof/>
+          <w:rtl/>
+          <w:lang w:val="en-US"/>
+        </w:rPr>
+        <w:t>, תופעל פונקציית סגירת ה-</w:t>
+      </w:r>
+      <w:r>
+        <w:rPr>
+          <w:noProof/>
+          <w:lang w:val="en-US"/>
+        </w:rPr>
+        <w:t>Sender socket</w:t>
+      </w:r>
+      <w:r>
+        <w:rPr>
+          <w:rFonts w:hint="cs"/>
+          <w:noProof/>
+          <w:rtl/>
+          <w:lang w:val="en-US"/>
+        </w:rPr>
+        <w:t xml:space="preserve"> שבמהלכה תישלח הודעת </w:t>
+      </w:r>
+      <w:r>
+        <w:rPr>
+          <w:rFonts w:hint="cs"/>
+          <w:noProof/>
+          <w:lang w:val="en-US"/>
+        </w:rPr>
+        <w:t>FIN</w:t>
+      </w:r>
+      <w:r>
+        <w:rPr>
+          <w:rFonts w:hint="cs"/>
+          <w:noProof/>
+          <w:rtl/>
+          <w:lang w:val="en-US"/>
+        </w:rPr>
+        <w:t xml:space="preserve"> ל-</w:t>
+      </w:r>
+      <w:r>
+        <w:rPr>
+          <w:noProof/>
+          <w:lang w:val="en-US"/>
+        </w:rPr>
+        <w:t>Receiver</w:t>
+      </w:r>
+      <w:r>
+        <w:rPr>
+          <w:rFonts w:hint="cs"/>
+          <w:noProof/>
+          <w:rtl/>
+          <w:lang w:val="en-US"/>
+        </w:rPr>
+        <w:t xml:space="preserve"> ושני ה-</w:t>
+      </w:r>
+      <w:r>
+        <w:rPr>
+          <w:noProof/>
+          <w:lang w:val="en-US"/>
+        </w:rPr>
+        <w:t>Sockets</w:t>
+      </w:r>
+      <w:r>
+        <w:rPr>
+          <w:rFonts w:hint="cs"/>
+          <w:noProof/>
+          <w:rtl/>
+          <w:lang w:val="en-US"/>
+        </w:rPr>
+        <w:t xml:space="preserve"> יסיימו את התקשורת ביניהם.</w:t>
+      </w:r>
+    </w:p>
+    <w:p>
+      <w:pPr>
+        <w:bidi/>
+        <w:rPr>
+          <w:noProof/>
           <w:lang w:val="en-US"/>
         </w:rPr>
       </w:pPr>
@@ -2560,6 +3137,84 @@
           <w:rtl/>
           <w:lang w:val="en-US"/>
         </w:rPr>
+        <w:t xml:space="preserve">בחלק זה נתייחס להקלטה </w:t>
+      </w:r>
+      <w:r>
+        <w:rPr>
+          <w:noProof/>
+          <w:lang w:val="en-US"/>
+        </w:rPr>
+        <w:t>TCP Wirshark captur</w:t>
+      </w:r>
+      <w:r>
+        <w:rPr>
+          <w:noProof/>
+          <w:lang w:val="en-US"/>
+        </w:rPr>
+        <w:t>e”</w:t>
+      </w:r>
+      <w:r>
+        <w:rPr>
+          <w:rFonts w:hint="cs"/>
+          <w:noProof/>
+          <w:rtl/>
+          <w:lang w:val="en-US"/>
+        </w:rPr>
+        <w:t>" שמצורפת</w:t>
+      </w:r>
+      <w:r>
+        <w:rPr>
+          <w:rFonts w:hint="cs"/>
+          <w:noProof/>
+          <w:rtl/>
+          <w:lang w:val="en-US"/>
+        </w:rPr>
+        <w:t xml:space="preserve"> (הקלטה </w:t>
+      </w:r>
+      <w:r>
+        <w:rPr>
+          <w:rFonts w:hint="cs"/>
+          <w:noProof/>
+          <w:rtl/>
+          <w:lang w:val="en-US"/>
+        </w:rPr>
+        <w:t>יחידה</w:t>
+      </w:r>
+      <w:r>
+        <w:rPr>
+          <w:rFonts w:hint="cs"/>
+          <w:noProof/>
+          <w:rtl/>
+          <w:lang w:val="en-US"/>
+        </w:rPr>
+        <w:t xml:space="preserve"> לכל החלק הנ"ל)</w:t>
+      </w:r>
+      <w:r>
+        <w:rPr>
+          <w:rFonts w:hint="cs"/>
+          <w:noProof/>
+          <w:rtl/>
+          <w:lang w:val="en-US"/>
+        </w:rPr>
+        <w:t>.</w:t>
+      </w:r>
+    </w:p>
+    <w:p>
+      <w:pPr>
+        <w:bidi/>
+        <w:rPr>
+          <w:noProof/>
+          <w:rtl/>
+          <w:lang w:val="en-US"/>
+        </w:rPr>
+      </w:pPr>
+      <w:r>
+        <w:rPr>
+          <w:rFonts w:hint="cs"/>
+          <w:noProof/>
+          <w:rtl/>
+          <w:lang w:val="en-US"/>
+        </w:rPr>
         <w:t>ראשית נראה את הפעילות התקינה של התוכנה:</w:t>
       </w:r>
     </w:p>
@@ -2673,6 +3328,7 @@
           <w:rtl/>
           <w:lang w:val="en-US"/>
         </w:rPr>
+        <w:lastRenderedPageBreak/>
         <w:t>לאחר מכן, נפעיל את ה-</w:t>
       </w:r>
       <w:r>
@@ -2896,7 +3552,6 @@
       <w:pPr>
         <w:bidi/>
         <w:rPr>
-          <w:rFonts w:hint="cs"/>
           <w:noProof/>
           <w:rtl/>
           <w:lang w:val="en-US"/>
@@ -2968,7 +3623,7 @@
                     <pic:cNvPicPr/>
                   </pic:nvPicPr>
                   <pic:blipFill>
-                    <a:blip r:embed="rId17">
+                    <a:blip r:embed="rId19">
                       <a:extLst>
                         <a:ext uri="{28A0092B-C50C-407E-A947-70E740481C1C}">
                           <a14:useLocalDpi xmlns:a14="http://schemas.microsoft.com/office/drawing/2010/main" val="0"/>
@@ -3008,7 +3663,7 @@
           <w:lang w:val="en-US"/>
         </w:rPr>
         <w:drawing>
-          <wp:anchor distT="0" distB="0" distL="114300" distR="114300" simplePos="0" relativeHeight="251658240" behindDoc="0" locked="0" layoutInCell="1" allowOverlap="1" wp14:anchorId="3C4F7151" wp14:editId="7149EB30">
+          <wp:anchor distT="0" distB="0" distL="114300" distR="114300" simplePos="0" relativeHeight="251658240" behindDoc="0" locked="0" layoutInCell="1" allowOverlap="1" wp14:anchorId="3C4F7151" wp14:editId="4D850747">
             <wp:simplePos x="0" y="0"/>
             <wp:positionH relativeFrom="margin">
               <wp:posOffset>2923833</wp:posOffset>
@@ -3031,7 +3686,7 @@
                     <pic:cNvPicPr/>
                   </pic:nvPicPr>
                   <pic:blipFill>
-                    <a:blip r:embed="rId18" cstate="print">
+                    <a:blip r:embed="rId20" cstate="print">
                       <a:extLst>
                         <a:ext uri="{28A0092B-C50C-407E-A947-70E740481C1C}">
                           <a14:useLocalDpi xmlns:a14="http://schemas.microsoft.com/office/drawing/2010/main" val="0"/>
@@ -3098,7 +3753,6 @@
       <w:pPr>
         <w:bidi/>
         <w:rPr>
-          <w:rFonts w:hint="cs"/>
           <w:noProof/>
           <w:rtl/>
           <w:lang w:val="en-US"/>
@@ -3226,7 +3880,7 @@
                     <pic:cNvPicPr/>
                   </pic:nvPicPr>
                   <pic:blipFill>
-                    <a:blip r:embed="rId19"/>
+                    <a:blip r:embed="rId21"/>
                     <a:stretch>
                       <a:fillRect/>
                     </a:stretch>
@@ -3251,7 +3905,6 @@
       <w:pPr>
         <w:bidi/>
         <w:rPr>
-          <w:rFonts w:hint="cs"/>
           <w:noProof/>
           <w:rtl/>
           <w:lang w:val="en-US"/>
@@ -3288,7 +3941,7 @@
                     <pic:cNvPicPr/>
                   </pic:nvPicPr>
                   <pic:blipFill>
-                    <a:blip r:embed="rId20">
+                    <a:blip r:embed="rId22">
                       <a:extLst>
                         <a:ext uri="{28A0092B-C50C-407E-A947-70E740481C1C}">
                           <a14:useLocalDpi xmlns:a14="http://schemas.microsoft.com/office/drawing/2010/main" val="0"/>
@@ -3412,288 +4065,286 @@
           <w:rtl/>
           <w:lang w:val="en-US"/>
         </w:rPr>
+        <w:t>לאחר מכן תתחיל השליחה של הקובץ במס' סגמנטים מה-</w:t>
+      </w:r>
+      <w:r>
+        <w:rPr>
+          <w:noProof/>
+          <w:lang w:val="en-US"/>
+        </w:rPr>
+        <w:t>Sender</w:t>
+      </w:r>
+      <w:r>
+        <w:rPr>
+          <w:rFonts w:hint="cs"/>
+          <w:noProof/>
+          <w:rtl/>
+          <w:lang w:val="en-US"/>
+        </w:rPr>
+        <w:t xml:space="preserve"> ל-</w:t>
+      </w:r>
+      <w:r>
+        <w:rPr>
+          <w:rFonts w:hint="cs"/>
+          <w:noProof/>
+          <w:lang w:val="en-US"/>
+        </w:rPr>
+        <w:t>R</w:t>
+      </w:r>
+      <w:r>
+        <w:rPr>
+          <w:noProof/>
+          <w:lang w:val="en-US"/>
+        </w:rPr>
+        <w:t>eceiver</w:t>
+      </w:r>
+      <w:r>
+        <w:rPr>
+          <w:rFonts w:hint="cs"/>
+          <w:noProof/>
+          <w:rtl/>
+          <w:lang w:val="en-US"/>
+        </w:rPr>
+        <w:t xml:space="preserve">. לא נעלה תמונה של זה כי כל מה שרואים זה רצף של הודעות </w:t>
+      </w:r>
+      <w:r>
+        <w:rPr>
+          <w:rFonts w:hint="cs"/>
+          <w:noProof/>
+          <w:lang w:val="en-US"/>
+        </w:rPr>
+        <w:t>PSH</w:t>
+      </w:r>
+      <w:r>
+        <w:rPr>
+          <w:rFonts w:hint="cs"/>
+          <w:noProof/>
+          <w:rtl/>
+          <w:lang w:val="en-US"/>
+        </w:rPr>
+        <w:t xml:space="preserve"> והודעות </w:t>
+      </w:r>
+      <w:r>
+        <w:rPr>
+          <w:rFonts w:hint="cs"/>
+          <w:noProof/>
+          <w:lang w:val="en-US"/>
+        </w:rPr>
+        <w:t>ACK</w:t>
+      </w:r>
+      <w:r>
+        <w:rPr>
+          <w:rFonts w:hint="cs"/>
+          <w:noProof/>
+          <w:rtl/>
+          <w:lang w:val="en-US"/>
+        </w:rPr>
+        <w:t>.</w:t>
+      </w:r>
+    </w:p>
+    <w:p>
+      <w:pPr>
+        <w:bidi/>
+        <w:rPr>
+          <w:noProof/>
+          <w:rtl/>
+          <w:lang w:val="en-US"/>
+        </w:rPr>
+      </w:pPr>
+      <w:r>
+        <w:rPr>
+          <w:rFonts w:hint="cs"/>
+          <w:noProof/>
+          <w:rtl/>
+          <w:lang w:val="en-US"/>
+        </w:rPr>
+        <w:t>המשתמש יבחר כמה פעמים לשלוח את הקובץ. ה-</w:t>
+      </w:r>
+      <w:r>
+        <w:rPr>
+          <w:noProof/>
+          <w:lang w:val="en-US"/>
+        </w:rPr>
+        <w:t>Receiver</w:t>
+      </w:r>
+      <w:r>
+        <w:rPr>
+          <w:rFonts w:hint="cs"/>
+          <w:noProof/>
+          <w:rtl/>
+          <w:lang w:val="en-US"/>
+        </w:rPr>
+        <w:t xml:space="preserve"> ימשיך להאזין עד אשר תתקבל הודעת סיום התקשורת.</w:t>
+      </w:r>
+    </w:p>
+    <w:p>
+      <w:pPr>
+        <w:bidi/>
+        <w:rPr>
+          <w:noProof/>
+          <w:rtl/>
+          <w:lang w:val="en-US"/>
+        </w:rPr>
+      </w:pPr>
+      <w:r>
+        <w:rPr>
+          <w:rFonts w:hint="cs"/>
+          <w:noProof/>
+          <w:rtl/>
+          <w:lang w:val="en-US"/>
+        </w:rPr>
+        <w:t>בסיום הריצה של ה-</w:t>
+      </w:r>
+      <w:r>
+        <w:rPr>
+          <w:noProof/>
+          <w:lang w:val="en-US"/>
+        </w:rPr>
+        <w:t>Sender</w:t>
+      </w:r>
+      <w:r>
+        <w:rPr>
+          <w:rFonts w:hint="cs"/>
+          <w:noProof/>
+          <w:rtl/>
+          <w:lang w:val="en-US"/>
+        </w:rPr>
+        <w:t xml:space="preserve"> נשלחת חבילה שכוללת את המלל </w:t>
+      </w:r>
+      <w:r>
+        <w:rPr>
+          <w:noProof/>
+          <w:lang w:val="en-US"/>
+        </w:rPr>
+        <w:t>“Closing connection”</w:t>
+      </w:r>
+      <w:r>
+        <w:rPr>
+          <w:rFonts w:hint="cs"/>
+          <w:noProof/>
+          <w:rtl/>
+          <w:lang w:val="en-US"/>
+        </w:rPr>
+        <w:t xml:space="preserve"> כדי להצהיר ל-</w:t>
+      </w:r>
+      <w:r>
+        <w:rPr>
+          <w:noProof/>
+          <w:lang w:val="en-US"/>
+        </w:rPr>
+        <w:t>Receiver</w:t>
+      </w:r>
+      <w:r>
+        <w:rPr>
+          <w:rFonts w:hint="cs"/>
+          <w:noProof/>
+          <w:rtl/>
+          <w:lang w:val="en-US"/>
+        </w:rPr>
+        <w:t xml:space="preserve"> על סיום התקשורת ביניהם (כדי שה-</w:t>
+      </w:r>
+      <w:r>
+        <w:rPr>
+          <w:noProof/>
+          <w:lang w:val="en-US"/>
+        </w:rPr>
+        <w:t>Receiver</w:t>
+      </w:r>
+      <w:r>
+        <w:rPr>
+          <w:rFonts w:hint="cs"/>
+          <w:noProof/>
+          <w:rtl/>
+          <w:lang w:val="en-US"/>
+        </w:rPr>
+        <w:t xml:space="preserve"> לא ימתין לקבלת חבילות נוספות).</w:t>
+      </w:r>
+    </w:p>
+    <w:p>
+      <w:pPr>
+        <w:bidi/>
+        <w:rPr>
+          <w:noProof/>
+          <w:rtl/>
+          <w:lang w:val="en-US"/>
+        </w:rPr>
+      </w:pPr>
+      <w:r>
+        <w:rPr>
+          <w:rFonts w:hint="cs"/>
+          <w:noProof/>
+          <w:rtl/>
+          <w:lang w:val="en-US"/>
+        </w:rPr>
+        <w:t>ניתן לראות ב-</w:t>
+      </w:r>
+      <w:r>
+        <w:rPr>
+          <w:noProof/>
+          <w:lang w:val="en-US"/>
+        </w:rPr>
+        <w:t>Wireshark</w:t>
+      </w:r>
+      <w:r>
+        <w:rPr>
+          <w:rFonts w:hint="cs"/>
+          <w:noProof/>
+          <w:rtl/>
+          <w:lang w:val="en-US"/>
+        </w:rPr>
+        <w:t xml:space="preserve"> את החבילה הזאת לפני סיום התקשורת (לפני ה-</w:t>
+      </w:r>
+      <w:r>
+        <w:rPr>
+          <w:noProof/>
+          <w:lang w:val="en-US"/>
+        </w:rPr>
+        <w:t>3 Way Handshake</w:t>
+      </w:r>
+      <w:r>
+        <w:rPr>
+          <w:rFonts w:hint="cs"/>
+          <w:noProof/>
+          <w:rtl/>
+          <w:lang w:val="en-US"/>
+        </w:rPr>
+        <w:t xml:space="preserve"> של </w:t>
+      </w:r>
+      <w:r>
+        <w:rPr>
+          <w:rFonts w:hint="cs"/>
+          <w:noProof/>
+          <w:lang w:val="en-US"/>
+        </w:rPr>
+        <w:t>TCP</w:t>
+      </w:r>
+      <w:r>
+        <w:rPr>
+          <w:rFonts w:hint="cs"/>
+          <w:noProof/>
+          <w:rtl/>
+          <w:lang w:val="en-US"/>
+        </w:rPr>
+        <w:t>).</w:t>
+      </w:r>
+    </w:p>
+    <w:p>
+      <w:pPr>
+        <w:bidi/>
+        <w:rPr>
+          <w:noProof/>
+          <w:rtl/>
+          <w:lang w:val="en-US"/>
+        </w:rPr>
+      </w:pPr>
+      <w:r>
+        <w:rPr>
+          <w:rFonts w:hint="cs"/>
+          <w:noProof/>
+          <w:rtl/>
+          <w:lang w:val="en-US"/>
+        </w:rPr>
         <w:lastRenderedPageBreak/>
-        <w:t>לאחר מכן תתחיל השליחה של הקובץ במס' סגמנטים מה-</w:t>
-      </w:r>
-      <w:r>
-        <w:rPr>
-          <w:noProof/>
-          <w:lang w:val="en-US"/>
-        </w:rPr>
-        <w:t>Sender</w:t>
-      </w:r>
-      <w:r>
-        <w:rPr>
-          <w:rFonts w:hint="cs"/>
-          <w:noProof/>
-          <w:rtl/>
-          <w:lang w:val="en-US"/>
-        </w:rPr>
-        <w:t xml:space="preserve"> ל-</w:t>
-      </w:r>
-      <w:r>
-        <w:rPr>
-          <w:rFonts w:hint="cs"/>
-          <w:noProof/>
-          <w:lang w:val="en-US"/>
-        </w:rPr>
-        <w:t>R</w:t>
-      </w:r>
-      <w:r>
-        <w:rPr>
-          <w:noProof/>
-          <w:lang w:val="en-US"/>
-        </w:rPr>
-        <w:t>eceiver</w:t>
-      </w:r>
-      <w:r>
-        <w:rPr>
-          <w:rFonts w:hint="cs"/>
-          <w:noProof/>
-          <w:rtl/>
-          <w:lang w:val="en-US"/>
-        </w:rPr>
-        <w:t xml:space="preserve">. לא נעלה תמונה של זה כי כל מה שרואים זה רצף של הודעות </w:t>
-      </w:r>
-      <w:r>
-        <w:rPr>
-          <w:rFonts w:hint="cs"/>
-          <w:noProof/>
-          <w:lang w:val="en-US"/>
-        </w:rPr>
-        <w:t>PSH</w:t>
-      </w:r>
-      <w:r>
-        <w:rPr>
-          <w:rFonts w:hint="cs"/>
-          <w:noProof/>
-          <w:rtl/>
-          <w:lang w:val="en-US"/>
-        </w:rPr>
-        <w:t xml:space="preserve"> והודעות </w:t>
-      </w:r>
-      <w:r>
-        <w:rPr>
-          <w:rFonts w:hint="cs"/>
-          <w:noProof/>
-          <w:lang w:val="en-US"/>
-        </w:rPr>
-        <w:t>ACK</w:t>
-      </w:r>
-      <w:r>
-        <w:rPr>
-          <w:rFonts w:hint="cs"/>
-          <w:noProof/>
-          <w:rtl/>
-          <w:lang w:val="en-US"/>
-        </w:rPr>
-        <w:t>.</w:t>
-      </w:r>
-    </w:p>
-    <w:p>
-      <w:pPr>
-        <w:bidi/>
-        <w:rPr>
-          <w:rFonts w:hint="cs"/>
-          <w:noProof/>
-          <w:rtl/>
-          <w:lang w:val="en-US"/>
-        </w:rPr>
-      </w:pPr>
-      <w:r>
-        <w:rPr>
-          <w:rFonts w:hint="cs"/>
-          <w:noProof/>
-          <w:rtl/>
-          <w:lang w:val="en-US"/>
-        </w:rPr>
-        <w:t>המשתמש יבחר כמה פעמים לשלוח את הקובץ. ה-</w:t>
-      </w:r>
-      <w:r>
-        <w:rPr>
-          <w:noProof/>
-          <w:lang w:val="en-US"/>
-        </w:rPr>
-        <w:t>Receiver</w:t>
-      </w:r>
-      <w:r>
-        <w:rPr>
-          <w:rFonts w:hint="cs"/>
-          <w:noProof/>
-          <w:rtl/>
-          <w:lang w:val="en-US"/>
-        </w:rPr>
-        <w:t xml:space="preserve"> ימשיך להאזין עד אשר תתקבל הודעת סיום התקשורת.</w:t>
-      </w:r>
-    </w:p>
-    <w:p>
-      <w:pPr>
-        <w:bidi/>
-        <w:rPr>
-          <w:noProof/>
-          <w:rtl/>
-          <w:lang w:val="en-US"/>
-        </w:rPr>
-      </w:pPr>
-      <w:r>
-        <w:rPr>
-          <w:rFonts w:hint="cs"/>
-          <w:noProof/>
-          <w:rtl/>
-          <w:lang w:val="en-US"/>
-        </w:rPr>
-        <w:t>בסיום הריצה של ה-</w:t>
-      </w:r>
-      <w:r>
-        <w:rPr>
-          <w:noProof/>
-          <w:lang w:val="en-US"/>
-        </w:rPr>
-        <w:t>Sender</w:t>
-      </w:r>
-      <w:r>
-        <w:rPr>
-          <w:rFonts w:hint="cs"/>
-          <w:noProof/>
-          <w:rtl/>
-          <w:lang w:val="en-US"/>
-        </w:rPr>
-        <w:t xml:space="preserve"> נשלחת חבילה שכוללת את המלל </w:t>
-      </w:r>
-      <w:r>
-        <w:rPr>
-          <w:noProof/>
-          <w:lang w:val="en-US"/>
-        </w:rPr>
-        <w:t>“Closing connection”</w:t>
-      </w:r>
-      <w:r>
-        <w:rPr>
-          <w:rFonts w:hint="cs"/>
-          <w:noProof/>
-          <w:rtl/>
-          <w:lang w:val="en-US"/>
-        </w:rPr>
-        <w:t xml:space="preserve"> כדי להצהיר ל-</w:t>
-      </w:r>
-      <w:r>
-        <w:rPr>
-          <w:noProof/>
-          <w:lang w:val="en-US"/>
-        </w:rPr>
-        <w:t>Receiver</w:t>
-      </w:r>
-      <w:r>
-        <w:rPr>
-          <w:rFonts w:hint="cs"/>
-          <w:noProof/>
-          <w:rtl/>
-          <w:lang w:val="en-US"/>
-        </w:rPr>
-        <w:t xml:space="preserve"> על סיום התקשורת ביניהם (כדי שה-</w:t>
-      </w:r>
-      <w:r>
-        <w:rPr>
-          <w:noProof/>
-          <w:lang w:val="en-US"/>
-        </w:rPr>
-        <w:t>Receiver</w:t>
-      </w:r>
-      <w:r>
-        <w:rPr>
-          <w:rFonts w:hint="cs"/>
-          <w:noProof/>
-          <w:rtl/>
-          <w:lang w:val="en-US"/>
-        </w:rPr>
-        <w:t xml:space="preserve"> לא ימתין לקבלת חבילות נוספות).</w:t>
-      </w:r>
-    </w:p>
-    <w:p>
-      <w:pPr>
-        <w:bidi/>
-        <w:rPr>
-          <w:noProof/>
-          <w:rtl/>
-          <w:lang w:val="en-US"/>
-        </w:rPr>
-      </w:pPr>
-      <w:r>
-        <w:rPr>
-          <w:rFonts w:hint="cs"/>
-          <w:noProof/>
-          <w:rtl/>
-          <w:lang w:val="en-US"/>
-        </w:rPr>
-        <w:t>ניתן לראות ב-</w:t>
-      </w:r>
-      <w:r>
-        <w:rPr>
-          <w:noProof/>
-          <w:lang w:val="en-US"/>
-        </w:rPr>
-        <w:t>Wireshark</w:t>
-      </w:r>
-      <w:r>
-        <w:rPr>
-          <w:rFonts w:hint="cs"/>
-          <w:noProof/>
-          <w:rtl/>
-          <w:lang w:val="en-US"/>
-        </w:rPr>
-        <w:t xml:space="preserve"> את החבילה הזאת לפני סיום התקשורת (לפני ה-</w:t>
-      </w:r>
-      <w:r>
-        <w:rPr>
-          <w:noProof/>
-          <w:lang w:val="en-US"/>
-        </w:rPr>
-        <w:t>3 Way Handshake</w:t>
-      </w:r>
-      <w:r>
-        <w:rPr>
-          <w:rFonts w:hint="cs"/>
-          <w:noProof/>
-          <w:rtl/>
-          <w:lang w:val="en-US"/>
-        </w:rPr>
-        <w:t xml:space="preserve"> של </w:t>
-      </w:r>
-      <w:r>
-        <w:rPr>
-          <w:rFonts w:hint="cs"/>
-          <w:noProof/>
-          <w:lang w:val="en-US"/>
-        </w:rPr>
-        <w:t>TCP</w:t>
-      </w:r>
-      <w:r>
-        <w:rPr>
-          <w:rFonts w:hint="cs"/>
-          <w:noProof/>
-          <w:rtl/>
-          <w:lang w:val="en-US"/>
-        </w:rPr>
-        <w:t>).</w:t>
-      </w:r>
-    </w:p>
-    <w:p>
-      <w:pPr>
-        <w:bidi/>
-        <w:rPr>
-          <w:rFonts w:hint="cs"/>
-          <w:noProof/>
-          <w:rtl/>
-          <w:lang w:val="en-US"/>
-        </w:rPr>
-      </w:pPr>
-      <w:r>
-        <w:rPr>
-          <w:rFonts w:hint="cs"/>
-          <w:noProof/>
-          <w:rtl/>
-          <w:lang w:val="en-US"/>
-        </w:rPr>
         <w:t>כמו כן, כל המלל שנמצא לפ</w:t>
       </w:r>
       <w:r>
@@ -3806,7 +4457,7 @@
                     <pic:cNvPicPr/>
                   </pic:nvPicPr>
                   <pic:blipFill>
-                    <a:blip r:embed="rId21"/>
+                    <a:blip r:embed="rId23"/>
                     <a:stretch>
                       <a:fillRect/>
                     </a:stretch>
@@ -3831,7 +4482,6 @@
       <w:pPr>
         <w:bidi/>
         <w:rPr>
-          <w:rFonts w:hint="cs"/>
           <w:noProof/>
           <w:rtl/>
           <w:lang w:val="en-US"/>
@@ -3911,7 +4561,7 @@
                     <pic:cNvPicPr/>
                   </pic:nvPicPr>
                   <pic:blipFill>
-                    <a:blip r:embed="rId22"/>
+                    <a:blip r:embed="rId24"/>
                     <a:stretch>
                       <a:fillRect/>
                     </a:stretch>
@@ -3936,7 +4586,6 @@
       <w:pPr>
         <w:bidi/>
         <w:rPr>
-          <w:rFonts w:hint="cs"/>
           <w:noProof/>
           <w:rtl/>
           <w:lang w:val="en-US"/>
@@ -4120,7 +4769,7 @@
                     <pic:cNvPicPr/>
                   </pic:nvPicPr>
                   <pic:blipFill>
-                    <a:blip r:embed="rId23"/>
+                    <a:blip r:embed="rId25"/>
                     <a:stretch>
                       <a:fillRect/>
                     </a:stretch>
@@ -4212,74 +4861,13 @@
           <w:lang w:val="en-US"/>
         </w:rPr>
       </w:pPr>
-    </w:p>
-    <w:p>
-      <w:pPr>
-        <w:bidi/>
-        <w:rPr>
-          <w:noProof/>
-          <w:rtl/>
-          <w:lang w:val="en-US"/>
-        </w:rPr>
-      </w:pPr>
-    </w:p>
-    <w:p>
-      <w:pPr>
-        <w:bidi/>
-        <w:rPr>
-          <w:noProof/>
-          <w:rtl/>
-          <w:lang w:val="en-US"/>
-        </w:rPr>
-      </w:pPr>
-    </w:p>
-    <w:p>
-      <w:pPr>
-        <w:bidi/>
-        <w:rPr>
-          <w:noProof/>
-          <w:rtl/>
-          <w:lang w:val="en-US"/>
-        </w:rPr>
-      </w:pPr>
-    </w:p>
-    <w:p>
-      <w:pPr>
-        <w:bidi/>
-        <w:rPr>
-          <w:noProof/>
-          <w:rtl/>
-          <w:lang w:val="en-US"/>
-        </w:rPr>
-      </w:pPr>
-    </w:p>
-    <w:p>
-      <w:pPr>
-        <w:bidi/>
-        <w:rPr>
-          <w:noProof/>
-          <w:rtl/>
-          <w:lang w:val="en-US"/>
-        </w:rPr>
-      </w:pPr>
-    </w:p>
-    <w:p>
-      <w:pPr>
-        <w:bidi/>
-        <w:rPr>
-          <w:noProof/>
-          <w:rtl/>
-          <w:lang w:val="en-US"/>
-        </w:rPr>
-      </w:pPr>
-      <w:r>
-        <w:rPr>
-          <w:rFonts w:hint="cs"/>
-          <w:noProof/>
-          <w:rtl/>
-          <w:lang w:val="en-US"/>
-        </w:rPr>
-        <w:lastRenderedPageBreak/>
+      <w:r>
+        <w:rPr>
+          <w:rFonts w:hint="cs"/>
+          <w:noProof/>
+          <w:rtl/>
+          <w:lang w:val="en-US"/>
+        </w:rPr>
         <w:t xml:space="preserve">כעת, </w:t>
       </w:r>
       <w:r>
@@ -4328,7 +4916,6 @@
       <w:pPr>
         <w:bidi/>
         <w:rPr>
-          <w:rFonts w:hint="cs"/>
           <w:noProof/>
           <w:rtl/>
           <w:lang w:val="en-US"/>
@@ -4342,7 +4929,7 @@
           <w:lang w:val="en-US"/>
         </w:rPr>
         <w:drawing>
-          <wp:anchor distT="0" distB="0" distL="114300" distR="114300" simplePos="0" relativeHeight="251660288" behindDoc="0" locked="0" layoutInCell="1" allowOverlap="1" wp14:anchorId="041216EF" wp14:editId="0100911C">
+          <wp:anchor distT="0" distB="0" distL="114300" distR="114300" simplePos="0" relativeHeight="251660288" behindDoc="0" locked="0" layoutInCell="1" allowOverlap="1" wp14:anchorId="041216EF" wp14:editId="5147E0B9">
             <wp:simplePos x="0" y="0"/>
             <wp:positionH relativeFrom="margin">
               <wp:posOffset>-750570</wp:posOffset>
@@ -4365,7 +4952,7 @@
                     <pic:cNvPicPr/>
                   </pic:nvPicPr>
                   <pic:blipFill>
-                    <a:blip r:embed="rId24" cstate="print">
+                    <a:blip r:embed="rId26" cstate="print">
                       <a:extLst>
                         <a:ext uri="{28A0092B-C50C-407E-A947-70E740481C1C}">
                           <a14:useLocalDpi xmlns:a14="http://schemas.microsoft.com/office/drawing/2010/main" val="0"/>
@@ -4453,7 +5040,6 @@
       <w:pPr>
         <w:bidi/>
         <w:rPr>
-          <w:rFonts w:hint="cs"/>
           <w:noProof/>
           <w:rtl/>
           <w:lang w:val="en-US"/>
@@ -4727,6 +5313,7 @@
           <w:rtl/>
           <w:lang w:val="en-US"/>
         </w:rPr>
+        <w:lastRenderedPageBreak/>
         <w:t>בשורה 248, ה-</w:t>
       </w:r>
       <w:r>
@@ -5103,7 +5690,6 @@
       <w:pPr>
         <w:bidi/>
         <w:rPr>
-          <w:rFonts w:hint="cs"/>
           <w:noProof/>
           <w:rtl/>
           <w:lang w:val="en-US"/>
@@ -5123,7 +5709,6 @@
       <w:pPr>
         <w:bidi/>
         <w:rPr>
-          <w:rFonts w:hint="cs"/>
           <w:noProof/>
           <w:rtl/>
           <w:lang w:val="en-US"/>

</xml_diff>